<commit_message>
Backup 2 mars 2022
</commit_message>
<xml_diff>
--- a/PROF/Céline - Latex/3eme/Progressions/3eme - ce que je dois savoir pour contrôle.docx
+++ b/PROF/Céline - Latex/3eme/Progressions/3eme - ce que je dois savoir pour contrôle.docx
@@ -1198,6 +1198,7 @@
           <w:u w:val="double"/>
           <w:lang w:eastAsia="fr-FR"/>
         </w:rPr>
+        <w:lastRenderedPageBreak/>
         <mc:AlternateContent>
           <mc:Choice Requires="wps">
             <w:drawing>
@@ -1331,13 +1332,7 @@
         <w:rPr>
           <w:color w:val="000000"/>
         </w:rPr>
-        <w:t>savoir tester si un nom</w:t>
-      </w:r>
-      <w:r>
-        <w:rPr>
-          <w:color w:val="000000"/>
-        </w:rPr>
-        <w:t>bre est solution d'une équation.</w:t>
+        <w:t>savoir tester si un nombre est solution d'une équation.</w:t>
       </w:r>
     </w:p>
     <w:p>
@@ -1494,13 +1489,7 @@
         </w:rPr>
       </w:pPr>
       <w:r>
-        <w:t>Je dois</w:t>
-      </w:r>
-      <w:r>
-        <w:t xml:space="preserve"> savoir</w:t>
-      </w:r>
-      <w:r>
-        <w:t xml:space="preserve"> </w:t>
+        <w:t xml:space="preserve">Je dois savoir </w:t>
       </w:r>
       <w:r>
         <w:rPr>
@@ -1947,10 +1936,6 @@
     </w:p>
     <w:p/>
     <w:p>
-      <w:bookmarkStart w:id="0" w:name="_GoBack"/>
-      <w:bookmarkEnd w:id="0"/>
-    </w:p>
-    <w:p>
       <w:r>
         <w:rPr>
           <w:b/>
@@ -2261,6 +2246,9 @@
       <w:pPr>
         <w:pStyle w:val="Paragraphedeliste"/>
         <w:ind w:left="1440"/>
+        <w:rPr>
+          <w:i/>
+        </w:rPr>
       </w:pPr>
       <w:r>
         <w:rPr>
@@ -2312,6 +2300,4094 @@
         </w:rPr>
         <w:t>faire les exercices 19, 21 p°179 et 30, 31 p°180</w:t>
       </w:r>
+    </w:p>
+    <w:p>
+      <w:pPr>
+        <w:pStyle w:val="Paragraphedeliste"/>
+        <w:ind w:left="1440"/>
+      </w:pPr>
+    </w:p>
+    <w:p>
+      <w:pPr>
+        <w:pStyle w:val="Paragraphedeliste"/>
+        <w:ind w:left="1440"/>
+      </w:pPr>
+    </w:p>
+    <w:p>
+      <w:pPr>
+        <w:rPr>
+          <w:b/>
+          <w:sz w:val="24"/>
+          <w:u w:val="single"/>
+        </w:rPr>
+      </w:pPr>
+      <w:r>
+        <w:rPr>
+          <w:b/>
+          <w:noProof/>
+          <w:u w:val="double"/>
+          <w:lang w:eastAsia="fr-FR"/>
+        </w:rPr>
+        <w:lastRenderedPageBreak/>
+        <mc:AlternateContent>
+          <mc:Choice Requires="wps">
+            <w:drawing>
+              <wp:anchor distT="0" distB="0" distL="114300" distR="114300" simplePos="0" relativeHeight="251677696" behindDoc="0" locked="0" layoutInCell="1" allowOverlap="1" wp14:anchorId="09478DE1" wp14:editId="191A9B27">
+                <wp:simplePos x="0" y="0"/>
+                <wp:positionH relativeFrom="column">
+                  <wp:posOffset>-174171</wp:posOffset>
+                </wp:positionH>
+                <wp:positionV relativeFrom="paragraph">
+                  <wp:posOffset>-136071</wp:posOffset>
+                </wp:positionV>
+                <wp:extent cx="7075170" cy="2585357"/>
+                <wp:effectExtent l="0" t="0" r="11430" b="24765"/>
+                <wp:wrapNone/>
+                <wp:docPr id="5" name="Cadre 5"/>
+                <wp:cNvGraphicFramePr/>
+                <a:graphic xmlns:a="http://schemas.openxmlformats.org/drawingml/2006/main">
+                  <a:graphicData uri="http://schemas.microsoft.com/office/word/2010/wordprocessingShape">
+                    <wps:wsp>
+                      <wps:cNvSpPr/>
+                      <wps:spPr>
+                        <a:xfrm>
+                          <a:off x="0" y="0"/>
+                          <a:ext cx="7075170" cy="2585357"/>
+                        </a:xfrm>
+                        <a:prstGeom prst="frame">
+                          <a:avLst>
+                            <a:gd name="adj1" fmla="val 3136"/>
+                          </a:avLst>
+                        </a:prstGeom>
+                        <a:solidFill>
+                          <a:schemeClr val="accent1">
+                            <a:lumMod val="60000"/>
+                            <a:lumOff val="40000"/>
+                          </a:schemeClr>
+                        </a:solidFill>
+                        <a:ln>
+                          <a:prstDash val="lgDash"/>
+                        </a:ln>
+                      </wps:spPr>
+                      <wps:style>
+                        <a:lnRef idx="2">
+                          <a:schemeClr val="accent1">
+                            <a:shade val="50000"/>
+                          </a:schemeClr>
+                        </a:lnRef>
+                        <a:fillRef idx="1">
+                          <a:schemeClr val="accent1"/>
+                        </a:fillRef>
+                        <a:effectRef idx="0">
+                          <a:schemeClr val="accent1"/>
+                        </a:effectRef>
+                        <a:fontRef idx="minor">
+                          <a:schemeClr val="lt1"/>
+                        </a:fontRef>
+                      </wps:style>
+                      <wps:bodyPr rot="0" spcFirstLastPara="0" vertOverflow="overflow" horzOverflow="overflow" vert="horz" wrap="square" lIns="91440" tIns="45720" rIns="91440" bIns="45720" numCol="1" spcCol="0" rtlCol="0" fromWordArt="0" anchor="ctr" anchorCtr="0" forceAA="0" compatLnSpc="1">
+                        <a:prstTxWarp prst="textNoShape">
+                          <a:avLst/>
+                        </a:prstTxWarp>
+                        <a:noAutofit/>
+                      </wps:bodyPr>
+                    </wps:wsp>
+                  </a:graphicData>
+                </a:graphic>
+                <wp14:sizeRelV relativeFrom="margin">
+                  <wp14:pctHeight>0</wp14:pctHeight>
+                </wp14:sizeRelV>
+              </wp:anchor>
+            </w:drawing>
+          </mc:Choice>
+          <mc:Fallback>
+            <w:pict>
+              <v:shape id="Cadre 5" o:spid="_x0000_s1026" style="position:absolute;margin-left:-13.7pt;margin-top:-10.7pt;width:557.1pt;height:203.55pt;z-index:251677696;visibility:visible;mso-wrap-style:square;mso-height-percent:0;mso-wrap-distance-left:9pt;mso-wrap-distance-top:0;mso-wrap-distance-right:9pt;mso-wrap-distance-bottom:0;mso-position-horizontal:absolute;mso-position-horizontal-relative:text;mso-position-vertical:absolute;mso-position-vertical-relative:text;mso-height-percent:0;mso-height-relative:margin;v-text-anchor:middle" coordsize="7075170,2585357" o:gfxdata="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" path="m,l7075170,r,2585357l,2585357,,xm81077,81077r,2423203l6994093,2504280r,-2423203l81077,81077xe" fillcolor="#95b3d7 [1940]" strokecolor="#243f60 [1604]" strokeweight="2pt">
+                <v:stroke dashstyle="longDash"/>
+                <v:path arrowok="t" o:connecttype="custom" o:connectlocs="0,0;7075170,0;7075170,2585357;0,2585357;0,0;81077,81077;81077,2504280;6994093,2504280;6994093,81077;81077,81077" o:connectangles="0,0,0,0,0,0,0,0,0,0"/>
+              </v:shape>
+            </w:pict>
+          </mc:Fallback>
+        </mc:AlternateContent>
+      </w:r>
+      <w:r>
+        <w:rPr>
+          <w:b/>
+          <w:sz w:val="24"/>
+          <w:u w:val="single"/>
+        </w:rPr>
+        <w:t>AUTO-EVALUATION</w:t>
+      </w:r>
+    </w:p>
+    <w:p>
+      <w:pPr>
+        <w:rPr>
+          <w:b/>
+        </w:rPr>
+      </w:pPr>
+      <w:r>
+        <w:rPr>
+          <w:b/>
+        </w:rPr>
+        <w:t xml:space="preserve">Ce que je dois savoir </w:t>
+      </w:r>
+      <w:r>
+        <w:rPr>
+          <w:b/>
+        </w:rPr>
+        <w:t xml:space="preserve">pour le contrôle </w:t>
+      </w:r>
+      <w:r>
+        <w:rPr>
+          <w:b/>
+        </w:rPr>
+        <w:t>:</w:t>
+      </w:r>
+    </w:p>
+    <w:p>
+      <w:pPr>
+        <w:pStyle w:val="Paragraphedeliste"/>
+        <w:numPr>
+          <w:ilvl w:val="1"/>
+          <w:numId w:val="2"/>
+        </w:numPr>
+        <w:rPr>
+          <w:i/>
+        </w:rPr>
+      </w:pPr>
+      <w:r>
+        <w:t xml:space="preserve">Je dois </w:t>
+      </w:r>
+      <w:r>
+        <w:rPr>
+          <w:color w:val="000000"/>
+        </w:rPr>
+        <w:t>savoir citer le théorème de Pythagore et sa réciproque.</w:t>
+      </w:r>
+    </w:p>
+    <w:p>
+      <w:pPr>
+        <w:pStyle w:val="Paragraphedeliste"/>
+        <w:ind w:left="1440"/>
+        <w:rPr>
+          <w:i/>
+          <w:u w:val="single"/>
+        </w:rPr>
+      </w:pPr>
+    </w:p>
+    <w:p>
+      <w:pPr>
+        <w:pStyle w:val="Paragraphedeliste"/>
+        <w:numPr>
+          <w:ilvl w:val="1"/>
+          <w:numId w:val="2"/>
+        </w:numPr>
+      </w:pPr>
+      <w:r>
+        <w:t>Je dois savoir utiliser le théorème de Pythagore pour calculer une longueur.</w:t>
+      </w:r>
+    </w:p>
+    <w:p>
+      <w:pPr>
+        <w:pStyle w:val="Paragraphedeliste"/>
+        <w:ind w:left="1440"/>
+        <w:rPr>
+          <w:i/>
+          <w:u w:val="single"/>
+        </w:rPr>
+      </w:pPr>
+      <w:r>
+        <w:rPr>
+          <w:i/>
+          <w:u w:val="single"/>
+        </w:rPr>
+        <w:t xml:space="preserve">Pour </w:t>
+      </w:r>
+      <w:proofErr w:type="gramStart"/>
+      <w:r>
+        <w:rPr>
+          <w:i/>
+          <w:u w:val="single"/>
+        </w:rPr>
+        <w:t>m’ entraîner</w:t>
+      </w:r>
+      <w:proofErr w:type="gramEnd"/>
+      <w:r>
+        <w:rPr>
+          <w:i/>
+          <w:u w:val="single"/>
+        </w:rPr>
+        <w:t> </w:t>
+      </w:r>
+      <w:r>
+        <w:rPr>
+          <w:i/>
+        </w:rPr>
+        <w:t xml:space="preserve">: </w:t>
+      </w:r>
+      <w:r>
+        <w:rPr>
+          <w:i/>
+        </w:rPr>
+        <w:t xml:space="preserve">faire les exercices </w:t>
+      </w:r>
+      <w:r>
+        <w:rPr>
+          <w:i/>
+        </w:rPr>
+        <w:t>8</w:t>
+      </w:r>
+      <w:r>
+        <w:rPr>
+          <w:i/>
+        </w:rPr>
+        <w:t>,</w:t>
+      </w:r>
+      <w:r>
+        <w:rPr>
+          <w:i/>
+        </w:rPr>
+        <w:t xml:space="preserve"> 10 page 430 et exercice 40 page 433</w:t>
+      </w:r>
+    </w:p>
+    <w:p>
+      <w:pPr>
+        <w:pStyle w:val="Paragraphedeliste"/>
+        <w:ind w:left="1440"/>
+      </w:pPr>
+    </w:p>
+    <w:p>
+      <w:pPr>
+        <w:pStyle w:val="Paragraphedeliste"/>
+        <w:numPr>
+          <w:ilvl w:val="1"/>
+          <w:numId w:val="2"/>
+        </w:numPr>
+        <w:rPr>
+          <w:i/>
+          <w:u w:val="single"/>
+        </w:rPr>
+      </w:pPr>
+      <w:r>
+        <w:t xml:space="preserve">Je dois savoir </w:t>
+      </w:r>
+      <w:r>
+        <w:rPr>
+          <w:color w:val="000000"/>
+        </w:rPr>
+        <w:t>utiliser la réciproque du théorème de Pythagore pour prouver qu’un triangle est rectangle.</w:t>
+      </w:r>
+    </w:p>
+    <w:p>
+      <w:pPr>
+        <w:pStyle w:val="Paragraphedeliste"/>
+        <w:ind w:left="1440"/>
+        <w:rPr>
+          <w:i/>
+        </w:rPr>
+      </w:pPr>
+      <w:r>
+        <w:rPr>
+          <w:i/>
+          <w:u w:val="single"/>
+        </w:rPr>
+        <w:t xml:space="preserve">Pour </w:t>
+      </w:r>
+      <w:proofErr w:type="gramStart"/>
+      <w:r>
+        <w:rPr>
+          <w:i/>
+          <w:u w:val="single"/>
+        </w:rPr>
+        <w:t>m’ entraîner</w:t>
+      </w:r>
+      <w:proofErr w:type="gramEnd"/>
+      <w:r>
+        <w:rPr>
+          <w:i/>
+          <w:u w:val="single"/>
+        </w:rPr>
+        <w:t> </w:t>
+      </w:r>
+      <w:r>
+        <w:rPr>
+          <w:i/>
+        </w:rPr>
+        <w:t>:</w:t>
+      </w:r>
+      <w:r>
+        <w:rPr>
+          <w:b/>
+          <w:noProof/>
+          <w:u w:val="double"/>
+          <w:lang w:eastAsia="fr-FR"/>
+        </w:rPr>
+        <w:t xml:space="preserve"> </w:t>
+      </w:r>
+      <w:r>
+        <w:rPr>
+          <w:i/>
+        </w:rPr>
+        <w:t xml:space="preserve"> </w:t>
+      </w:r>
+      <w:r>
+        <w:rPr>
+          <w:i/>
+        </w:rPr>
+        <w:t xml:space="preserve">faire les exercices </w:t>
+      </w:r>
+      <w:r>
+        <w:rPr>
+          <w:i/>
+        </w:rPr>
+        <w:t>27</w:t>
+      </w:r>
+      <w:r>
+        <w:rPr>
+          <w:i/>
+        </w:rPr>
+        <w:t>,</w:t>
+      </w:r>
+      <w:r>
+        <w:rPr>
+          <w:i/>
+        </w:rPr>
+        <w:t xml:space="preserve"> 29 page 431 et </w:t>
+      </w:r>
+      <w:r>
+        <w:rPr>
+          <w:i/>
+        </w:rPr>
+        <w:t>exercice 36 page 432</w:t>
+      </w:r>
+    </w:p>
+    <w:p>
+      <w:pPr>
+        <w:pStyle w:val="Paragraphedeliste"/>
+        <w:ind w:left="1440"/>
+      </w:pPr>
+    </w:p>
+    <w:p>
+      <w:pPr>
+        <w:pStyle w:val="Paragraphedeliste"/>
+        <w:ind w:left="1440"/>
+      </w:pPr>
+    </w:p>
+    <w:p>
+      <w:pPr>
+        <w:pStyle w:val="Paragraphedeliste"/>
+        <w:ind w:left="1440"/>
+      </w:pPr>
+    </w:p>
+    <w:p>
+      <w:pPr>
+        <w:pStyle w:val="Paragraphedeliste"/>
+        <w:ind w:left="1440"/>
+      </w:pPr>
+    </w:p>
+    <w:p>
+      <w:pPr>
+        <w:pStyle w:val="Paragraphedeliste"/>
+        <w:ind w:left="1440"/>
+      </w:pPr>
+    </w:p>
+    <w:p>
+      <w:pPr>
+        <w:rPr>
+          <w:b/>
+          <w:sz w:val="24"/>
+          <w:u w:val="single"/>
+        </w:rPr>
+      </w:pPr>
+      <w:r>
+        <w:rPr>
+          <w:b/>
+          <w:noProof/>
+          <w:u w:val="double"/>
+          <w:lang w:eastAsia="fr-FR"/>
+        </w:rPr>
+        <mc:AlternateContent>
+          <mc:Choice Requires="wps">
+            <w:drawing>
+              <wp:anchor distT="0" distB="0" distL="114300" distR="114300" simplePos="0" relativeHeight="251679744" behindDoc="0" locked="0" layoutInCell="1" allowOverlap="1" wp14:anchorId="488A4EEF" wp14:editId="7D03114C">
+                <wp:simplePos x="0" y="0"/>
+                <wp:positionH relativeFrom="column">
+                  <wp:posOffset>-174171</wp:posOffset>
+                </wp:positionH>
+                <wp:positionV relativeFrom="paragraph">
+                  <wp:posOffset>-136071</wp:posOffset>
+                </wp:positionV>
+                <wp:extent cx="7075170" cy="2585357"/>
+                <wp:effectExtent l="0" t="0" r="11430" b="24765"/>
+                <wp:wrapNone/>
+                <wp:docPr id="6" name="Cadre 6"/>
+                <wp:cNvGraphicFramePr/>
+                <a:graphic xmlns:a="http://schemas.openxmlformats.org/drawingml/2006/main">
+                  <a:graphicData uri="http://schemas.microsoft.com/office/word/2010/wordprocessingShape">
+                    <wps:wsp>
+                      <wps:cNvSpPr/>
+                      <wps:spPr>
+                        <a:xfrm>
+                          <a:off x="0" y="0"/>
+                          <a:ext cx="7075170" cy="2585357"/>
+                        </a:xfrm>
+                        <a:prstGeom prst="frame">
+                          <a:avLst>
+                            <a:gd name="adj1" fmla="val 3136"/>
+                          </a:avLst>
+                        </a:prstGeom>
+                        <a:solidFill>
+                          <a:schemeClr val="accent1">
+                            <a:lumMod val="60000"/>
+                            <a:lumOff val="40000"/>
+                          </a:schemeClr>
+                        </a:solidFill>
+                        <a:ln>
+                          <a:prstDash val="lgDash"/>
+                        </a:ln>
+                      </wps:spPr>
+                      <wps:style>
+                        <a:lnRef idx="2">
+                          <a:schemeClr val="accent1">
+                            <a:shade val="50000"/>
+                          </a:schemeClr>
+                        </a:lnRef>
+                        <a:fillRef idx="1">
+                          <a:schemeClr val="accent1"/>
+                        </a:fillRef>
+                        <a:effectRef idx="0">
+                          <a:schemeClr val="accent1"/>
+                        </a:effectRef>
+                        <a:fontRef idx="minor">
+                          <a:schemeClr val="lt1"/>
+                        </a:fontRef>
+                      </wps:style>
+                      <wps:bodyPr rot="0" spcFirstLastPara="0" vertOverflow="overflow" horzOverflow="overflow" vert="horz" wrap="square" lIns="91440" tIns="45720" rIns="91440" bIns="45720" numCol="1" spcCol="0" rtlCol="0" fromWordArt="0" anchor="ctr" anchorCtr="0" forceAA="0" compatLnSpc="1">
+                        <a:prstTxWarp prst="textNoShape">
+                          <a:avLst/>
+                        </a:prstTxWarp>
+                        <a:noAutofit/>
+                      </wps:bodyPr>
+                    </wps:wsp>
+                  </a:graphicData>
+                </a:graphic>
+                <wp14:sizeRelV relativeFrom="margin">
+                  <wp14:pctHeight>0</wp14:pctHeight>
+                </wp14:sizeRelV>
+              </wp:anchor>
+            </w:drawing>
+          </mc:Choice>
+          <mc:Fallback>
+            <w:pict>
+              <v:shape id="Cadre 6" o:spid="_x0000_s1026" style="position:absolute;margin-left:-13.7pt;margin-top:-10.7pt;width:557.1pt;height:203.55pt;z-index:251679744;visibility:visible;mso-wrap-style:square;mso-height-percent:0;mso-wrap-distance-left:9pt;mso-wrap-distance-top:0;mso-wrap-distance-right:9pt;mso-wrap-distance-bottom:0;mso-position-horizontal:absolute;mso-position-horizontal-relative:text;mso-position-vertical:absolute;mso-position-vertical-relative:text;mso-height-percent:0;mso-height-relative:margin;v-text-anchor:middle" coordsize="7075170,2585357" o:gfxdata="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" path="m,l7075170,r,2585357l,2585357,,xm81077,81077r,2423203l6994093,2504280r,-2423203l81077,81077xe" fillcolor="#95b3d7 [1940]" strokecolor="#243f60 [1604]" strokeweight="2pt">
+                <v:stroke dashstyle="longDash"/>
+                <v:path arrowok="t" o:connecttype="custom" o:connectlocs="0,0;7075170,0;7075170,2585357;0,2585357;0,0;81077,81077;81077,2504280;6994093,2504280;6994093,81077;81077,81077" o:connectangles="0,0,0,0,0,0,0,0,0,0"/>
+              </v:shape>
+            </w:pict>
+          </mc:Fallback>
+        </mc:AlternateContent>
+      </w:r>
+      <w:r>
+        <w:rPr>
+          <w:b/>
+          <w:sz w:val="24"/>
+          <w:u w:val="single"/>
+        </w:rPr>
+        <w:t>AUTO-EVALUATION</w:t>
+      </w:r>
+    </w:p>
+    <w:p>
+      <w:pPr>
+        <w:rPr>
+          <w:b/>
+        </w:rPr>
+      </w:pPr>
+      <w:r>
+        <w:rPr>
+          <w:b/>
+        </w:rPr>
+        <w:t xml:space="preserve">Ce que je dois savoir </w:t>
+      </w:r>
+      <w:r>
+        <w:rPr>
+          <w:b/>
+        </w:rPr>
+        <w:t xml:space="preserve">pour le contrôle </w:t>
+      </w:r>
+      <w:r>
+        <w:rPr>
+          <w:b/>
+        </w:rPr>
+        <w:t>:</w:t>
+      </w:r>
+    </w:p>
+    <w:p>
+      <w:pPr>
+        <w:pStyle w:val="Paragraphedeliste"/>
+        <w:numPr>
+          <w:ilvl w:val="1"/>
+          <w:numId w:val="2"/>
+        </w:numPr>
+        <w:rPr>
+          <w:i/>
+        </w:rPr>
+      </w:pPr>
+      <w:r>
+        <w:t xml:space="preserve">Je dois </w:t>
+      </w:r>
+      <w:r>
+        <w:rPr>
+          <w:color w:val="000000"/>
+        </w:rPr>
+        <w:t>savoir citer le théorème de Pythagore et sa réciproque.</w:t>
+      </w:r>
+    </w:p>
+    <w:p>
+      <w:pPr>
+        <w:pStyle w:val="Paragraphedeliste"/>
+        <w:ind w:left="1440"/>
+        <w:rPr>
+          <w:i/>
+          <w:u w:val="single"/>
+        </w:rPr>
+      </w:pPr>
+    </w:p>
+    <w:p>
+      <w:pPr>
+        <w:pStyle w:val="Paragraphedeliste"/>
+        <w:numPr>
+          <w:ilvl w:val="1"/>
+          <w:numId w:val="2"/>
+        </w:numPr>
+      </w:pPr>
+      <w:r>
+        <w:t>Je dois savoir utiliser le théorème de Pythagore pour calculer une longueur.</w:t>
+      </w:r>
+    </w:p>
+    <w:p>
+      <w:pPr>
+        <w:pStyle w:val="Paragraphedeliste"/>
+        <w:ind w:left="1440"/>
+        <w:rPr>
+          <w:i/>
+          <w:u w:val="single"/>
+        </w:rPr>
+      </w:pPr>
+      <w:r>
+        <w:rPr>
+          <w:i/>
+          <w:u w:val="single"/>
+        </w:rPr>
+        <w:t xml:space="preserve">Pour </w:t>
+      </w:r>
+      <w:proofErr w:type="gramStart"/>
+      <w:r>
+        <w:rPr>
+          <w:i/>
+          <w:u w:val="single"/>
+        </w:rPr>
+        <w:t>m’ entraîner</w:t>
+      </w:r>
+      <w:proofErr w:type="gramEnd"/>
+      <w:r>
+        <w:rPr>
+          <w:i/>
+          <w:u w:val="single"/>
+        </w:rPr>
+        <w:t> </w:t>
+      </w:r>
+      <w:r>
+        <w:rPr>
+          <w:i/>
+        </w:rPr>
+        <w:t xml:space="preserve">: </w:t>
+      </w:r>
+      <w:r>
+        <w:rPr>
+          <w:i/>
+        </w:rPr>
+        <w:t>faire les exercices 8, 10 page 430 et exercice 40 page 433</w:t>
+      </w:r>
+    </w:p>
+    <w:p>
+      <w:pPr>
+        <w:pStyle w:val="Paragraphedeliste"/>
+        <w:ind w:left="1440"/>
+      </w:pPr>
+    </w:p>
+    <w:p>
+      <w:pPr>
+        <w:pStyle w:val="Paragraphedeliste"/>
+        <w:numPr>
+          <w:ilvl w:val="1"/>
+          <w:numId w:val="2"/>
+        </w:numPr>
+        <w:rPr>
+          <w:i/>
+          <w:u w:val="single"/>
+        </w:rPr>
+      </w:pPr>
+      <w:r>
+        <w:t xml:space="preserve">Je dois savoir </w:t>
+      </w:r>
+      <w:r>
+        <w:rPr>
+          <w:color w:val="000000"/>
+        </w:rPr>
+        <w:t>utiliser la réciproque du théorème de Pythagore pour prouver qu’un triangle est rectangle.</w:t>
+      </w:r>
+    </w:p>
+    <w:p>
+      <w:pPr>
+        <w:pStyle w:val="Paragraphedeliste"/>
+        <w:ind w:left="1440"/>
+        <w:rPr>
+          <w:i/>
+        </w:rPr>
+      </w:pPr>
+      <w:r>
+        <w:rPr>
+          <w:i/>
+          <w:u w:val="single"/>
+        </w:rPr>
+        <w:t xml:space="preserve">Pour </w:t>
+      </w:r>
+      <w:proofErr w:type="gramStart"/>
+      <w:r>
+        <w:rPr>
+          <w:i/>
+          <w:u w:val="single"/>
+        </w:rPr>
+        <w:t>m’ entraîner</w:t>
+      </w:r>
+      <w:proofErr w:type="gramEnd"/>
+      <w:r>
+        <w:rPr>
+          <w:i/>
+          <w:u w:val="single"/>
+        </w:rPr>
+        <w:t> </w:t>
+      </w:r>
+      <w:r>
+        <w:rPr>
+          <w:i/>
+        </w:rPr>
+        <w:t>:</w:t>
+      </w:r>
+      <w:r>
+        <w:rPr>
+          <w:b/>
+          <w:noProof/>
+          <w:u w:val="double"/>
+          <w:lang w:eastAsia="fr-FR"/>
+        </w:rPr>
+        <w:t xml:space="preserve"> </w:t>
+      </w:r>
+      <w:r>
+        <w:rPr>
+          <w:i/>
+        </w:rPr>
+        <w:t xml:space="preserve"> </w:t>
+      </w:r>
+      <w:r>
+        <w:rPr>
+          <w:i/>
+        </w:rPr>
+        <w:t>faire les exercices 27, 29 page 431 et exercice 36 page 432</w:t>
+      </w:r>
+    </w:p>
+    <w:p>
+      <w:pPr>
+        <w:pStyle w:val="Paragraphedeliste"/>
+        <w:ind w:left="1440"/>
+      </w:pPr>
+    </w:p>
+    <w:p>
+      <w:pPr>
+        <w:pStyle w:val="Paragraphedeliste"/>
+        <w:ind w:left="1440"/>
+      </w:pPr>
+    </w:p>
+    <w:p>
+      <w:pPr>
+        <w:pStyle w:val="Paragraphedeliste"/>
+        <w:ind w:left="1440"/>
+      </w:pPr>
+    </w:p>
+    <w:p>
+      <w:pPr>
+        <w:pStyle w:val="Paragraphedeliste"/>
+        <w:ind w:left="1440"/>
+      </w:pPr>
+    </w:p>
+    <w:p>
+      <w:pPr>
+        <w:pStyle w:val="Paragraphedeliste"/>
+        <w:ind w:left="1440"/>
+      </w:pPr>
+    </w:p>
+    <w:p>
+      <w:pPr>
+        <w:pStyle w:val="Paragraphedeliste"/>
+        <w:ind w:left="1440"/>
+      </w:pPr>
+    </w:p>
+    <w:p>
+      <w:pPr>
+        <w:rPr>
+          <w:b/>
+          <w:sz w:val="24"/>
+          <w:u w:val="single"/>
+        </w:rPr>
+      </w:pPr>
+      <w:r>
+        <w:rPr>
+          <w:b/>
+          <w:noProof/>
+          <w:u w:val="double"/>
+          <w:lang w:eastAsia="fr-FR"/>
+        </w:rPr>
+        <mc:AlternateContent>
+          <mc:Choice Requires="wps">
+            <w:drawing>
+              <wp:anchor distT="0" distB="0" distL="114300" distR="114300" simplePos="0" relativeHeight="251681792" behindDoc="0" locked="0" layoutInCell="1" allowOverlap="1" wp14:anchorId="488A4EEF" wp14:editId="7D03114C">
+                <wp:simplePos x="0" y="0"/>
+                <wp:positionH relativeFrom="column">
+                  <wp:posOffset>-174171</wp:posOffset>
+                </wp:positionH>
+                <wp:positionV relativeFrom="paragraph">
+                  <wp:posOffset>-136071</wp:posOffset>
+                </wp:positionV>
+                <wp:extent cx="7075170" cy="2585357"/>
+                <wp:effectExtent l="0" t="0" r="11430" b="24765"/>
+                <wp:wrapNone/>
+                <wp:docPr id="8" name="Cadre 8"/>
+                <wp:cNvGraphicFramePr/>
+                <a:graphic xmlns:a="http://schemas.openxmlformats.org/drawingml/2006/main">
+                  <a:graphicData uri="http://schemas.microsoft.com/office/word/2010/wordprocessingShape">
+                    <wps:wsp>
+                      <wps:cNvSpPr/>
+                      <wps:spPr>
+                        <a:xfrm>
+                          <a:off x="0" y="0"/>
+                          <a:ext cx="7075170" cy="2585357"/>
+                        </a:xfrm>
+                        <a:prstGeom prst="frame">
+                          <a:avLst>
+                            <a:gd name="adj1" fmla="val 3136"/>
+                          </a:avLst>
+                        </a:prstGeom>
+                        <a:solidFill>
+                          <a:schemeClr val="accent1">
+                            <a:lumMod val="60000"/>
+                            <a:lumOff val="40000"/>
+                          </a:schemeClr>
+                        </a:solidFill>
+                        <a:ln>
+                          <a:prstDash val="lgDash"/>
+                        </a:ln>
+                      </wps:spPr>
+                      <wps:style>
+                        <a:lnRef idx="2">
+                          <a:schemeClr val="accent1">
+                            <a:shade val="50000"/>
+                          </a:schemeClr>
+                        </a:lnRef>
+                        <a:fillRef idx="1">
+                          <a:schemeClr val="accent1"/>
+                        </a:fillRef>
+                        <a:effectRef idx="0">
+                          <a:schemeClr val="accent1"/>
+                        </a:effectRef>
+                        <a:fontRef idx="minor">
+                          <a:schemeClr val="lt1"/>
+                        </a:fontRef>
+                      </wps:style>
+                      <wps:bodyPr rot="0" spcFirstLastPara="0" vertOverflow="overflow" horzOverflow="overflow" vert="horz" wrap="square" lIns="91440" tIns="45720" rIns="91440" bIns="45720" numCol="1" spcCol="0" rtlCol="0" fromWordArt="0" anchor="ctr" anchorCtr="0" forceAA="0" compatLnSpc="1">
+                        <a:prstTxWarp prst="textNoShape">
+                          <a:avLst/>
+                        </a:prstTxWarp>
+                        <a:noAutofit/>
+                      </wps:bodyPr>
+                    </wps:wsp>
+                  </a:graphicData>
+                </a:graphic>
+                <wp14:sizeRelV relativeFrom="margin">
+                  <wp14:pctHeight>0</wp14:pctHeight>
+                </wp14:sizeRelV>
+              </wp:anchor>
+            </w:drawing>
+          </mc:Choice>
+          <mc:Fallback>
+            <w:pict>
+              <v:shape id="Cadre 8" o:spid="_x0000_s1026" style="position:absolute;margin-left:-13.7pt;margin-top:-10.7pt;width:557.1pt;height:203.55pt;z-index:251681792;visibility:visible;mso-wrap-style:square;mso-height-percent:0;mso-wrap-distance-left:9pt;mso-wrap-distance-top:0;mso-wrap-distance-right:9pt;mso-wrap-distance-bottom:0;mso-position-horizontal:absolute;mso-position-horizontal-relative:text;mso-position-vertical:absolute;mso-position-vertical-relative:text;mso-height-percent:0;mso-height-relative:margin;v-text-anchor:middle" coordsize="7075170,2585357" o:gfxdata="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" path="m,l7075170,r,2585357l,2585357,,xm81077,81077r,2423203l6994093,2504280r,-2423203l81077,81077xe" fillcolor="#95b3d7 [1940]" strokecolor="#243f60 [1604]" strokeweight="2pt">
+                <v:stroke dashstyle="longDash"/>
+                <v:path arrowok="t" o:connecttype="custom" o:connectlocs="0,0;7075170,0;7075170,2585357;0,2585357;0,0;81077,81077;81077,2504280;6994093,2504280;6994093,81077;81077,81077" o:connectangles="0,0,0,0,0,0,0,0,0,0"/>
+              </v:shape>
+            </w:pict>
+          </mc:Fallback>
+        </mc:AlternateContent>
+      </w:r>
+      <w:r>
+        <w:rPr>
+          <w:b/>
+          <w:sz w:val="24"/>
+          <w:u w:val="single"/>
+        </w:rPr>
+        <w:t>AUTO-EVALUATION</w:t>
+      </w:r>
+    </w:p>
+    <w:p>
+      <w:pPr>
+        <w:rPr>
+          <w:b/>
+        </w:rPr>
+      </w:pPr>
+      <w:r>
+        <w:rPr>
+          <w:b/>
+        </w:rPr>
+        <w:t xml:space="preserve">Ce que je dois savoir </w:t>
+      </w:r>
+      <w:r>
+        <w:rPr>
+          <w:b/>
+        </w:rPr>
+        <w:t xml:space="preserve">pour le contrôle </w:t>
+      </w:r>
+      <w:r>
+        <w:rPr>
+          <w:b/>
+        </w:rPr>
+        <w:t>:</w:t>
+      </w:r>
+    </w:p>
+    <w:p>
+      <w:pPr>
+        <w:pStyle w:val="Paragraphedeliste"/>
+        <w:numPr>
+          <w:ilvl w:val="1"/>
+          <w:numId w:val="2"/>
+        </w:numPr>
+        <w:rPr>
+          <w:i/>
+        </w:rPr>
+      </w:pPr>
+      <w:r>
+        <w:t xml:space="preserve">Je dois </w:t>
+      </w:r>
+      <w:r>
+        <w:rPr>
+          <w:color w:val="000000"/>
+        </w:rPr>
+        <w:t>savoir citer le théorème de Pythagore et sa réciproque.</w:t>
+      </w:r>
+    </w:p>
+    <w:p>
+      <w:pPr>
+        <w:pStyle w:val="Paragraphedeliste"/>
+        <w:ind w:left="1440"/>
+        <w:rPr>
+          <w:i/>
+          <w:u w:val="single"/>
+        </w:rPr>
+      </w:pPr>
+    </w:p>
+    <w:p>
+      <w:pPr>
+        <w:pStyle w:val="Paragraphedeliste"/>
+        <w:numPr>
+          <w:ilvl w:val="1"/>
+          <w:numId w:val="2"/>
+        </w:numPr>
+      </w:pPr>
+      <w:r>
+        <w:t>Je dois savoir utiliser le théorème de Pythagore pour calculer une longueur.</w:t>
+      </w:r>
+    </w:p>
+    <w:p>
+      <w:pPr>
+        <w:pStyle w:val="Paragraphedeliste"/>
+        <w:ind w:left="1440"/>
+        <w:rPr>
+          <w:i/>
+          <w:u w:val="single"/>
+        </w:rPr>
+      </w:pPr>
+      <w:r>
+        <w:rPr>
+          <w:i/>
+          <w:u w:val="single"/>
+        </w:rPr>
+        <w:t xml:space="preserve">Pour </w:t>
+      </w:r>
+      <w:proofErr w:type="gramStart"/>
+      <w:r>
+        <w:rPr>
+          <w:i/>
+          <w:u w:val="single"/>
+        </w:rPr>
+        <w:t>m’ entraîner</w:t>
+      </w:r>
+      <w:proofErr w:type="gramEnd"/>
+      <w:r>
+        <w:rPr>
+          <w:i/>
+          <w:u w:val="single"/>
+        </w:rPr>
+        <w:t> </w:t>
+      </w:r>
+      <w:r>
+        <w:rPr>
+          <w:i/>
+        </w:rPr>
+        <w:t xml:space="preserve">: </w:t>
+      </w:r>
+      <w:r>
+        <w:rPr>
+          <w:i/>
+        </w:rPr>
+        <w:t>faire les exercices 8, 10 page 430 et exercice 40 page 433</w:t>
+      </w:r>
+    </w:p>
+    <w:p>
+      <w:pPr>
+        <w:pStyle w:val="Paragraphedeliste"/>
+        <w:ind w:left="1440"/>
+      </w:pPr>
+    </w:p>
+    <w:p>
+      <w:pPr>
+        <w:pStyle w:val="Paragraphedeliste"/>
+        <w:numPr>
+          <w:ilvl w:val="1"/>
+          <w:numId w:val="2"/>
+        </w:numPr>
+        <w:rPr>
+          <w:i/>
+          <w:u w:val="single"/>
+        </w:rPr>
+      </w:pPr>
+      <w:r>
+        <w:t xml:space="preserve">Je dois savoir </w:t>
+      </w:r>
+      <w:r>
+        <w:rPr>
+          <w:color w:val="000000"/>
+        </w:rPr>
+        <w:t>utiliser la réciproque du théorème de Pythagore pour prouver qu’un triangle est rectangle.</w:t>
+      </w:r>
+    </w:p>
+    <w:p>
+      <w:pPr>
+        <w:pStyle w:val="Paragraphedeliste"/>
+        <w:ind w:left="1440"/>
+        <w:rPr>
+          <w:i/>
+        </w:rPr>
+      </w:pPr>
+      <w:r>
+        <w:rPr>
+          <w:i/>
+          <w:u w:val="single"/>
+        </w:rPr>
+        <w:t xml:space="preserve">Pour </w:t>
+      </w:r>
+      <w:proofErr w:type="gramStart"/>
+      <w:r>
+        <w:rPr>
+          <w:i/>
+          <w:u w:val="single"/>
+        </w:rPr>
+        <w:t>m’ entraîner</w:t>
+      </w:r>
+      <w:proofErr w:type="gramEnd"/>
+      <w:r>
+        <w:rPr>
+          <w:i/>
+          <w:u w:val="single"/>
+        </w:rPr>
+        <w:t> </w:t>
+      </w:r>
+      <w:r>
+        <w:rPr>
+          <w:i/>
+        </w:rPr>
+        <w:t>:</w:t>
+      </w:r>
+      <w:r>
+        <w:rPr>
+          <w:b/>
+          <w:noProof/>
+          <w:u w:val="double"/>
+          <w:lang w:eastAsia="fr-FR"/>
+        </w:rPr>
+        <w:t xml:space="preserve"> </w:t>
+      </w:r>
+      <w:r>
+        <w:rPr>
+          <w:i/>
+        </w:rPr>
+        <w:t xml:space="preserve"> </w:t>
+      </w:r>
+      <w:r>
+        <w:rPr>
+          <w:i/>
+        </w:rPr>
+        <w:t>faire les exercices 27, 29 page 431 et exercice 36 page 432</w:t>
+      </w:r>
+    </w:p>
+    <w:p>
+      <w:pPr>
+        <w:pStyle w:val="Paragraphedeliste"/>
+        <w:ind w:left="1440"/>
+      </w:pPr>
+    </w:p>
+    <w:p>
+      <w:pPr>
+        <w:pStyle w:val="Paragraphedeliste"/>
+        <w:ind w:left="1440"/>
+      </w:pPr>
+    </w:p>
+    <w:p>
+      <w:pPr>
+        <w:pStyle w:val="Paragraphedeliste"/>
+        <w:ind w:left="1440"/>
+      </w:pPr>
+      <w:r>
+        <w:rPr>
+          <w:b/>
+          <w:noProof/>
+          <w:u w:val="double"/>
+          <w:lang w:eastAsia="fr-FR"/>
+        </w:rPr>
+        <mc:AlternateContent>
+          <mc:Choice Requires="wps">
+            <w:drawing>
+              <wp:anchor distT="0" distB="0" distL="114300" distR="114300" simplePos="0" relativeHeight="251683840" behindDoc="0" locked="0" layoutInCell="1" allowOverlap="1" wp14:anchorId="6F4ABD55" wp14:editId="214E6B2E">
+                <wp:simplePos x="0" y="0"/>
+                <wp:positionH relativeFrom="column">
+                  <wp:posOffset>-174625</wp:posOffset>
+                </wp:positionH>
+                <wp:positionV relativeFrom="paragraph">
+                  <wp:posOffset>184785</wp:posOffset>
+                </wp:positionV>
+                <wp:extent cx="7075170" cy="2411095"/>
+                <wp:effectExtent l="0" t="0" r="11430" b="27305"/>
+                <wp:wrapNone/>
+                <wp:docPr id="9" name="Cadre 9"/>
+                <wp:cNvGraphicFramePr/>
+                <a:graphic xmlns:a="http://schemas.openxmlformats.org/drawingml/2006/main">
+                  <a:graphicData uri="http://schemas.microsoft.com/office/word/2010/wordprocessingShape">
+                    <wps:wsp>
+                      <wps:cNvSpPr/>
+                      <wps:spPr>
+                        <a:xfrm>
+                          <a:off x="0" y="0"/>
+                          <a:ext cx="7075170" cy="2411095"/>
+                        </a:xfrm>
+                        <a:prstGeom prst="frame">
+                          <a:avLst>
+                            <a:gd name="adj1" fmla="val 3136"/>
+                          </a:avLst>
+                        </a:prstGeom>
+                        <a:solidFill>
+                          <a:schemeClr val="accent1">
+                            <a:lumMod val="60000"/>
+                            <a:lumOff val="40000"/>
+                          </a:schemeClr>
+                        </a:solidFill>
+                        <a:ln>
+                          <a:prstDash val="lgDash"/>
+                        </a:ln>
+                      </wps:spPr>
+                      <wps:style>
+                        <a:lnRef idx="2">
+                          <a:schemeClr val="accent1">
+                            <a:shade val="50000"/>
+                          </a:schemeClr>
+                        </a:lnRef>
+                        <a:fillRef idx="1">
+                          <a:schemeClr val="accent1"/>
+                        </a:fillRef>
+                        <a:effectRef idx="0">
+                          <a:schemeClr val="accent1"/>
+                        </a:effectRef>
+                        <a:fontRef idx="minor">
+                          <a:schemeClr val="lt1"/>
+                        </a:fontRef>
+                      </wps:style>
+                      <wps:bodyPr rot="0" spcFirstLastPara="0" vertOverflow="overflow" horzOverflow="overflow" vert="horz" wrap="square" lIns="91440" tIns="45720" rIns="91440" bIns="45720" numCol="1" spcCol="0" rtlCol="0" fromWordArt="0" anchor="ctr" anchorCtr="0" forceAA="0" compatLnSpc="1">
+                        <a:prstTxWarp prst="textNoShape">
+                          <a:avLst/>
+                        </a:prstTxWarp>
+                        <a:noAutofit/>
+                      </wps:bodyPr>
+                    </wps:wsp>
+                  </a:graphicData>
+                </a:graphic>
+                <wp14:sizeRelV relativeFrom="margin">
+                  <wp14:pctHeight>0</wp14:pctHeight>
+                </wp14:sizeRelV>
+              </wp:anchor>
+            </w:drawing>
+          </mc:Choice>
+          <mc:Fallback>
+            <w:pict>
+              <v:shape id="Cadre 9" o:spid="_x0000_s1026" style="position:absolute;margin-left:-13.75pt;margin-top:14.55pt;width:557.1pt;height:189.85pt;z-index:251683840;visibility:visible;mso-wrap-style:square;mso-height-percent:0;mso-wrap-distance-left:9pt;mso-wrap-distance-top:0;mso-wrap-distance-right:9pt;mso-wrap-distance-bottom:0;mso-position-horizontal:absolute;mso-position-horizontal-relative:text;mso-position-vertical:absolute;mso-position-vertical-relative:text;mso-height-percent:0;mso-height-relative:margin;v-text-anchor:middle" coordsize="7075170,2411095" o:gfxdata="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" path="m,l7075170,r,2411095l,2411095,,xm75612,75612r,2259871l6999558,2335483r,-2259871l75612,75612xe" fillcolor="#95b3d7 [1940]" strokecolor="#243f60 [1604]" strokeweight="2pt">
+                <v:stroke dashstyle="longDash"/>
+                <v:path arrowok="t" o:connecttype="custom" o:connectlocs="0,0;7075170,0;7075170,2411095;0,2411095;0,0;75612,75612;75612,2335483;6999558,2335483;6999558,75612;75612,75612" o:connectangles="0,0,0,0,0,0,0,0,0,0"/>
+              </v:shape>
+            </w:pict>
+          </mc:Fallback>
+        </mc:AlternateContent>
+      </w:r>
+    </w:p>
+    <w:p>
+      <w:pPr>
+        <w:rPr>
+          <w:b/>
+          <w:sz w:val="24"/>
+          <w:u w:val="single"/>
+        </w:rPr>
+      </w:pPr>
+      <w:r>
+        <w:rPr>
+          <w:b/>
+          <w:sz w:val="24"/>
+          <w:u w:val="single"/>
+        </w:rPr>
+        <w:t>AUTO-EVALUATION</w:t>
+      </w:r>
+    </w:p>
+    <w:p>
+      <w:pPr>
+        <w:rPr>
+          <w:b/>
+        </w:rPr>
+      </w:pPr>
+      <w:r>
+        <w:rPr>
+          <w:b/>
+        </w:rPr>
+        <w:t xml:space="preserve">Ce que je dois savoir </w:t>
+      </w:r>
+      <w:r>
+        <w:rPr>
+          <w:b/>
+        </w:rPr>
+        <w:t xml:space="preserve">pour le contrôle </w:t>
+      </w:r>
+      <w:r>
+        <w:rPr>
+          <w:b/>
+        </w:rPr>
+        <w:t>:</w:t>
+      </w:r>
+    </w:p>
+    <w:p>
+      <w:pPr>
+        <w:pStyle w:val="Paragraphedeliste"/>
+        <w:numPr>
+          <w:ilvl w:val="1"/>
+          <w:numId w:val="2"/>
+        </w:numPr>
+        <w:rPr>
+          <w:i/>
+        </w:rPr>
+      </w:pPr>
+      <w:r>
+        <w:t xml:space="preserve">Je dois </w:t>
+      </w:r>
+      <w:r>
+        <w:rPr>
+          <w:color w:val="000000"/>
+        </w:rPr>
+        <w:t>connaître le vocabulaire lié aux statistiques : caractère, effectif, fréquence, moyenne.</w:t>
+      </w:r>
+    </w:p>
+    <w:p>
+      <w:pPr>
+        <w:pStyle w:val="Paragraphedeliste"/>
+        <w:ind w:left="1440"/>
+        <w:rPr>
+          <w:i/>
+          <w:u w:val="single"/>
+        </w:rPr>
+      </w:pPr>
+    </w:p>
+    <w:p>
+      <w:pPr>
+        <w:pStyle w:val="Paragraphedeliste"/>
+        <w:numPr>
+          <w:ilvl w:val="1"/>
+          <w:numId w:val="2"/>
+        </w:numPr>
+      </w:pPr>
+      <w:r>
+        <w:t xml:space="preserve">Je dois savoir </w:t>
+      </w:r>
+      <w:r>
+        <w:t>calculer des effectifs et des fréquences.</w:t>
+      </w:r>
+    </w:p>
+    <w:p>
+      <w:pPr>
+        <w:pStyle w:val="Paragraphedeliste"/>
+        <w:ind w:left="1440"/>
+        <w:rPr>
+          <w:i/>
+        </w:rPr>
+      </w:pPr>
+      <w:r>
+        <w:rPr>
+          <w:i/>
+          <w:u w:val="single"/>
+        </w:rPr>
+        <w:t xml:space="preserve">Pour </w:t>
+      </w:r>
+      <w:proofErr w:type="gramStart"/>
+      <w:r>
+        <w:rPr>
+          <w:i/>
+          <w:u w:val="single"/>
+        </w:rPr>
+        <w:t>m’ entraîner</w:t>
+      </w:r>
+      <w:proofErr w:type="gramEnd"/>
+      <w:r>
+        <w:rPr>
+          <w:i/>
+          <w:u w:val="single"/>
+        </w:rPr>
+        <w:t> </w:t>
+      </w:r>
+      <w:r>
+        <w:rPr>
+          <w:i/>
+        </w:rPr>
+        <w:t xml:space="preserve">: </w:t>
+      </w:r>
+      <w:r>
+        <w:rPr>
+          <w:i/>
+        </w:rPr>
+        <w:t>faire les exercices 3, 4 et 5 page 392</w:t>
+      </w:r>
+    </w:p>
+    <w:p>
+      <w:pPr>
+        <w:pStyle w:val="Paragraphedeliste"/>
+        <w:ind w:left="1440"/>
+      </w:pPr>
+    </w:p>
+    <w:p>
+      <w:pPr>
+        <w:pStyle w:val="Paragraphedeliste"/>
+        <w:numPr>
+          <w:ilvl w:val="1"/>
+          <w:numId w:val="2"/>
+        </w:numPr>
+        <w:rPr>
+          <w:i/>
+          <w:u w:val="single"/>
+        </w:rPr>
+      </w:pPr>
+      <w:r>
+        <w:t xml:space="preserve">Je dois savoir </w:t>
+      </w:r>
+      <w:r>
+        <w:rPr>
+          <w:color w:val="000000"/>
+        </w:rPr>
+        <w:t>calculer une moyenne.</w:t>
+      </w:r>
+    </w:p>
+    <w:p>
+      <w:pPr>
+        <w:pStyle w:val="Paragraphedeliste"/>
+        <w:ind w:left="1440"/>
+        <w:rPr>
+          <w:i/>
+        </w:rPr>
+      </w:pPr>
+      <w:r>
+        <w:rPr>
+          <w:i/>
+          <w:u w:val="single"/>
+        </w:rPr>
+        <w:t xml:space="preserve">Pour </w:t>
+      </w:r>
+      <w:proofErr w:type="gramStart"/>
+      <w:r>
+        <w:rPr>
+          <w:i/>
+          <w:u w:val="single"/>
+        </w:rPr>
+        <w:t>m’ entraîner</w:t>
+      </w:r>
+      <w:proofErr w:type="gramEnd"/>
+      <w:r>
+        <w:rPr>
+          <w:i/>
+          <w:u w:val="single"/>
+        </w:rPr>
+        <w:t> </w:t>
+      </w:r>
+      <w:r>
+        <w:rPr>
+          <w:i/>
+        </w:rPr>
+        <w:t>:</w:t>
+      </w:r>
+      <w:r>
+        <w:rPr>
+          <w:b/>
+          <w:noProof/>
+          <w:u w:val="double"/>
+          <w:lang w:eastAsia="fr-FR"/>
+        </w:rPr>
+        <w:t xml:space="preserve"> </w:t>
+      </w:r>
+      <w:r>
+        <w:rPr>
+          <w:i/>
+        </w:rPr>
+        <w:t xml:space="preserve"> </w:t>
+      </w:r>
+      <w:r>
+        <w:rPr>
+          <w:i/>
+        </w:rPr>
+        <w:t>faire les exercices 23 p 294, 6 et 7 p 304</w:t>
+      </w:r>
+    </w:p>
+    <w:p>
+      <w:pPr>
+        <w:pStyle w:val="Paragraphedeliste"/>
+        <w:ind w:left="1440"/>
+      </w:pPr>
+    </w:p>
+    <w:p>
+      <w:pPr>
+        <w:pStyle w:val="Paragraphedeliste"/>
+        <w:ind w:left="1440"/>
+      </w:pPr>
+    </w:p>
+    <w:p>
+      <w:pPr>
+        <w:pStyle w:val="Paragraphedeliste"/>
+        <w:ind w:left="1440"/>
+      </w:pPr>
+    </w:p>
+    <w:p>
+      <w:pPr>
+        <w:pStyle w:val="Paragraphedeliste"/>
+        <w:ind w:left="1440"/>
+      </w:pPr>
+    </w:p>
+    <w:p>
+      <w:pPr>
+        <w:pStyle w:val="Paragraphedeliste"/>
+        <w:ind w:left="1440"/>
+      </w:pPr>
+      <w:r>
+        <w:rPr>
+          <w:b/>
+          <w:noProof/>
+          <w:u w:val="double"/>
+          <w:lang w:eastAsia="fr-FR"/>
+        </w:rPr>
+        <mc:AlternateContent>
+          <mc:Choice Requires="wps">
+            <w:drawing>
+              <wp:anchor distT="0" distB="0" distL="114300" distR="114300" simplePos="0" relativeHeight="251685888" behindDoc="0" locked="0" layoutInCell="1" allowOverlap="1" wp14:anchorId="2CE00034" wp14:editId="287485DC">
+                <wp:simplePos x="0" y="0"/>
+                <wp:positionH relativeFrom="column">
+                  <wp:posOffset>-174625</wp:posOffset>
+                </wp:positionH>
+                <wp:positionV relativeFrom="paragraph">
+                  <wp:posOffset>184785</wp:posOffset>
+                </wp:positionV>
+                <wp:extent cx="7075170" cy="2411095"/>
+                <wp:effectExtent l="0" t="0" r="11430" b="27305"/>
+                <wp:wrapNone/>
+                <wp:docPr id="11" name="Cadre 11"/>
+                <wp:cNvGraphicFramePr/>
+                <a:graphic xmlns:a="http://schemas.openxmlformats.org/drawingml/2006/main">
+                  <a:graphicData uri="http://schemas.microsoft.com/office/word/2010/wordprocessingShape">
+                    <wps:wsp>
+                      <wps:cNvSpPr/>
+                      <wps:spPr>
+                        <a:xfrm>
+                          <a:off x="0" y="0"/>
+                          <a:ext cx="7075170" cy="2411095"/>
+                        </a:xfrm>
+                        <a:prstGeom prst="frame">
+                          <a:avLst>
+                            <a:gd name="adj1" fmla="val 3136"/>
+                          </a:avLst>
+                        </a:prstGeom>
+                        <a:solidFill>
+                          <a:schemeClr val="accent1">
+                            <a:lumMod val="60000"/>
+                            <a:lumOff val="40000"/>
+                          </a:schemeClr>
+                        </a:solidFill>
+                        <a:ln>
+                          <a:prstDash val="lgDash"/>
+                        </a:ln>
+                      </wps:spPr>
+                      <wps:style>
+                        <a:lnRef idx="2">
+                          <a:schemeClr val="accent1">
+                            <a:shade val="50000"/>
+                          </a:schemeClr>
+                        </a:lnRef>
+                        <a:fillRef idx="1">
+                          <a:schemeClr val="accent1"/>
+                        </a:fillRef>
+                        <a:effectRef idx="0">
+                          <a:schemeClr val="accent1"/>
+                        </a:effectRef>
+                        <a:fontRef idx="minor">
+                          <a:schemeClr val="lt1"/>
+                        </a:fontRef>
+                      </wps:style>
+                      <wps:bodyPr rot="0" spcFirstLastPara="0" vertOverflow="overflow" horzOverflow="overflow" vert="horz" wrap="square" lIns="91440" tIns="45720" rIns="91440" bIns="45720" numCol="1" spcCol="0" rtlCol="0" fromWordArt="0" anchor="ctr" anchorCtr="0" forceAA="0" compatLnSpc="1">
+                        <a:prstTxWarp prst="textNoShape">
+                          <a:avLst/>
+                        </a:prstTxWarp>
+                        <a:noAutofit/>
+                      </wps:bodyPr>
+                    </wps:wsp>
+                  </a:graphicData>
+                </a:graphic>
+                <wp14:sizeRelV relativeFrom="margin">
+                  <wp14:pctHeight>0</wp14:pctHeight>
+                </wp14:sizeRelV>
+              </wp:anchor>
+            </w:drawing>
+          </mc:Choice>
+          <mc:Fallback>
+            <w:pict>
+              <v:shape id="Cadre 11" o:spid="_x0000_s1026" style="position:absolute;margin-left:-13.75pt;margin-top:14.55pt;width:557.1pt;height:189.85pt;z-index:251685888;visibility:visible;mso-wrap-style:square;mso-height-percent:0;mso-wrap-distance-left:9pt;mso-wrap-distance-top:0;mso-wrap-distance-right:9pt;mso-wrap-distance-bottom:0;mso-position-horizontal:absolute;mso-position-horizontal-relative:text;mso-position-vertical:absolute;mso-position-vertical-relative:text;mso-height-percent:0;mso-height-relative:margin;v-text-anchor:middle" coordsize="7075170,2411095" o:gfxdata="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" path="m,l7075170,r,2411095l,2411095,,xm75612,75612r,2259871l6999558,2335483r,-2259871l75612,75612xe" fillcolor="#95b3d7 [1940]" strokecolor="#243f60 [1604]" strokeweight="2pt">
+                <v:stroke dashstyle="longDash"/>
+                <v:path arrowok="t" o:connecttype="custom" o:connectlocs="0,0;7075170,0;7075170,2411095;0,2411095;0,0;75612,75612;75612,2335483;6999558,2335483;6999558,75612;75612,75612" o:connectangles="0,0,0,0,0,0,0,0,0,0"/>
+              </v:shape>
+            </w:pict>
+          </mc:Fallback>
+        </mc:AlternateContent>
+      </w:r>
+    </w:p>
+    <w:p>
+      <w:pPr>
+        <w:rPr>
+          <w:b/>
+          <w:sz w:val="24"/>
+          <w:u w:val="single"/>
+        </w:rPr>
+      </w:pPr>
+      <w:r>
+        <w:rPr>
+          <w:b/>
+          <w:sz w:val="24"/>
+          <w:u w:val="single"/>
+        </w:rPr>
+        <w:t>AUTO-EVALUATION</w:t>
+      </w:r>
+    </w:p>
+    <w:p>
+      <w:pPr>
+        <w:rPr>
+          <w:b/>
+        </w:rPr>
+      </w:pPr>
+      <w:r>
+        <w:rPr>
+          <w:b/>
+        </w:rPr>
+        <w:t xml:space="preserve">Ce que je dois savoir </w:t>
+      </w:r>
+      <w:r>
+        <w:rPr>
+          <w:b/>
+        </w:rPr>
+        <w:t xml:space="preserve">pour le contrôle </w:t>
+      </w:r>
+      <w:r>
+        <w:rPr>
+          <w:b/>
+        </w:rPr>
+        <w:t>:</w:t>
+      </w:r>
+    </w:p>
+    <w:p>
+      <w:pPr>
+        <w:pStyle w:val="Paragraphedeliste"/>
+        <w:numPr>
+          <w:ilvl w:val="1"/>
+          <w:numId w:val="2"/>
+        </w:numPr>
+        <w:rPr>
+          <w:i/>
+        </w:rPr>
+      </w:pPr>
+      <w:r>
+        <w:t xml:space="preserve">Je dois </w:t>
+      </w:r>
+      <w:r>
+        <w:rPr>
+          <w:color w:val="000000"/>
+        </w:rPr>
+        <w:t>connaître le vocabulaire lié aux statistiques : caractère, effectif, fréquence, moyenne.</w:t>
+      </w:r>
+    </w:p>
+    <w:p>
+      <w:pPr>
+        <w:pStyle w:val="Paragraphedeliste"/>
+        <w:ind w:left="1440"/>
+        <w:rPr>
+          <w:i/>
+          <w:u w:val="single"/>
+        </w:rPr>
+      </w:pPr>
+    </w:p>
+    <w:p>
+      <w:pPr>
+        <w:pStyle w:val="Paragraphedeliste"/>
+        <w:numPr>
+          <w:ilvl w:val="1"/>
+          <w:numId w:val="2"/>
+        </w:numPr>
+      </w:pPr>
+      <w:r>
+        <w:t xml:space="preserve">Je dois savoir </w:t>
+      </w:r>
+      <w:r>
+        <w:t>calculer des effectifs et des fréquences.</w:t>
+      </w:r>
+    </w:p>
+    <w:p>
+      <w:pPr>
+        <w:pStyle w:val="Paragraphedeliste"/>
+        <w:ind w:left="1440"/>
+        <w:rPr>
+          <w:i/>
+        </w:rPr>
+      </w:pPr>
+      <w:r>
+        <w:rPr>
+          <w:i/>
+          <w:u w:val="single"/>
+        </w:rPr>
+        <w:t xml:space="preserve">Pour </w:t>
+      </w:r>
+      <w:proofErr w:type="gramStart"/>
+      <w:r>
+        <w:rPr>
+          <w:i/>
+          <w:u w:val="single"/>
+        </w:rPr>
+        <w:t>m’ entraîner</w:t>
+      </w:r>
+      <w:proofErr w:type="gramEnd"/>
+      <w:r>
+        <w:rPr>
+          <w:i/>
+          <w:u w:val="single"/>
+        </w:rPr>
+        <w:t> </w:t>
+      </w:r>
+      <w:r>
+        <w:rPr>
+          <w:i/>
+        </w:rPr>
+        <w:t xml:space="preserve">: </w:t>
+      </w:r>
+      <w:r>
+        <w:rPr>
+          <w:i/>
+        </w:rPr>
+        <w:t>faire les exercices 3, 4 et 5 page 392</w:t>
+      </w:r>
+    </w:p>
+    <w:p>
+      <w:pPr>
+        <w:pStyle w:val="Paragraphedeliste"/>
+        <w:ind w:left="1440"/>
+      </w:pPr>
+    </w:p>
+    <w:p>
+      <w:pPr>
+        <w:pStyle w:val="Paragraphedeliste"/>
+        <w:numPr>
+          <w:ilvl w:val="1"/>
+          <w:numId w:val="2"/>
+        </w:numPr>
+        <w:rPr>
+          <w:i/>
+          <w:u w:val="single"/>
+        </w:rPr>
+      </w:pPr>
+      <w:r>
+        <w:t xml:space="preserve">Je dois savoir </w:t>
+      </w:r>
+      <w:r>
+        <w:rPr>
+          <w:color w:val="000000"/>
+        </w:rPr>
+        <w:t>calculer une moyenne.</w:t>
+      </w:r>
+    </w:p>
+    <w:p>
+      <w:pPr>
+        <w:pStyle w:val="Paragraphedeliste"/>
+        <w:ind w:left="1440"/>
+        <w:rPr>
+          <w:i/>
+        </w:rPr>
+      </w:pPr>
+      <w:r>
+        <w:rPr>
+          <w:i/>
+          <w:u w:val="single"/>
+        </w:rPr>
+        <w:t xml:space="preserve">Pour </w:t>
+      </w:r>
+      <w:proofErr w:type="gramStart"/>
+      <w:r>
+        <w:rPr>
+          <w:i/>
+          <w:u w:val="single"/>
+        </w:rPr>
+        <w:t>m’ entraîner</w:t>
+      </w:r>
+      <w:proofErr w:type="gramEnd"/>
+      <w:r>
+        <w:rPr>
+          <w:i/>
+          <w:u w:val="single"/>
+        </w:rPr>
+        <w:t> </w:t>
+      </w:r>
+      <w:r>
+        <w:rPr>
+          <w:i/>
+        </w:rPr>
+        <w:t>:</w:t>
+      </w:r>
+      <w:r>
+        <w:rPr>
+          <w:b/>
+          <w:noProof/>
+          <w:u w:val="double"/>
+          <w:lang w:eastAsia="fr-FR"/>
+        </w:rPr>
+        <w:t xml:space="preserve"> </w:t>
+      </w:r>
+      <w:r>
+        <w:rPr>
+          <w:i/>
+        </w:rPr>
+        <w:t xml:space="preserve"> </w:t>
+      </w:r>
+      <w:r>
+        <w:rPr>
+          <w:i/>
+        </w:rPr>
+        <w:t>faire les exercices 23 p 294, 6 et 7 p 304</w:t>
+      </w:r>
+    </w:p>
+    <w:p>
+      <w:pPr>
+        <w:pStyle w:val="Paragraphedeliste"/>
+        <w:ind w:left="1440"/>
+      </w:pPr>
+    </w:p>
+    <w:p>
+      <w:pPr>
+        <w:pStyle w:val="Paragraphedeliste"/>
+        <w:ind w:left="1440"/>
+      </w:pPr>
+    </w:p>
+    <w:p>
+      <w:pPr>
+        <w:pStyle w:val="Paragraphedeliste"/>
+        <w:ind w:left="1440"/>
+      </w:pPr>
+    </w:p>
+    <w:p>
+      <w:pPr>
+        <w:pStyle w:val="Paragraphedeliste"/>
+        <w:ind w:left="1440"/>
+      </w:pPr>
+    </w:p>
+    <w:p>
+      <w:pPr>
+        <w:pStyle w:val="Paragraphedeliste"/>
+        <w:ind w:left="1440"/>
+      </w:pPr>
+    </w:p>
+    <w:p>
+      <w:pPr>
+        <w:pStyle w:val="Paragraphedeliste"/>
+        <w:ind w:left="1440"/>
+      </w:pPr>
+      <w:r>
+        <w:rPr>
+          <w:b/>
+          <w:noProof/>
+          <w:u w:val="double"/>
+          <w:lang w:eastAsia="fr-FR"/>
+        </w:rPr>
+        <mc:AlternateContent>
+          <mc:Choice Requires="wps">
+            <w:drawing>
+              <wp:anchor distT="0" distB="0" distL="114300" distR="114300" simplePos="0" relativeHeight="251687936" behindDoc="0" locked="0" layoutInCell="1" allowOverlap="1" wp14:anchorId="2CE00034" wp14:editId="287485DC">
+                <wp:simplePos x="0" y="0"/>
+                <wp:positionH relativeFrom="column">
+                  <wp:posOffset>-174625</wp:posOffset>
+                </wp:positionH>
+                <wp:positionV relativeFrom="paragraph">
+                  <wp:posOffset>184785</wp:posOffset>
+                </wp:positionV>
+                <wp:extent cx="7075170" cy="2411095"/>
+                <wp:effectExtent l="0" t="0" r="11430" b="27305"/>
+                <wp:wrapNone/>
+                <wp:docPr id="12" name="Cadre 12"/>
+                <wp:cNvGraphicFramePr/>
+                <a:graphic xmlns:a="http://schemas.openxmlformats.org/drawingml/2006/main">
+                  <a:graphicData uri="http://schemas.microsoft.com/office/word/2010/wordprocessingShape">
+                    <wps:wsp>
+                      <wps:cNvSpPr/>
+                      <wps:spPr>
+                        <a:xfrm>
+                          <a:off x="0" y="0"/>
+                          <a:ext cx="7075170" cy="2411095"/>
+                        </a:xfrm>
+                        <a:prstGeom prst="frame">
+                          <a:avLst>
+                            <a:gd name="adj1" fmla="val 3136"/>
+                          </a:avLst>
+                        </a:prstGeom>
+                        <a:solidFill>
+                          <a:schemeClr val="accent1">
+                            <a:lumMod val="60000"/>
+                            <a:lumOff val="40000"/>
+                          </a:schemeClr>
+                        </a:solidFill>
+                        <a:ln>
+                          <a:prstDash val="lgDash"/>
+                        </a:ln>
+                      </wps:spPr>
+                      <wps:style>
+                        <a:lnRef idx="2">
+                          <a:schemeClr val="accent1">
+                            <a:shade val="50000"/>
+                          </a:schemeClr>
+                        </a:lnRef>
+                        <a:fillRef idx="1">
+                          <a:schemeClr val="accent1"/>
+                        </a:fillRef>
+                        <a:effectRef idx="0">
+                          <a:schemeClr val="accent1"/>
+                        </a:effectRef>
+                        <a:fontRef idx="minor">
+                          <a:schemeClr val="lt1"/>
+                        </a:fontRef>
+                      </wps:style>
+                      <wps:bodyPr rot="0" spcFirstLastPara="0" vertOverflow="overflow" horzOverflow="overflow" vert="horz" wrap="square" lIns="91440" tIns="45720" rIns="91440" bIns="45720" numCol="1" spcCol="0" rtlCol="0" fromWordArt="0" anchor="ctr" anchorCtr="0" forceAA="0" compatLnSpc="1">
+                        <a:prstTxWarp prst="textNoShape">
+                          <a:avLst/>
+                        </a:prstTxWarp>
+                        <a:noAutofit/>
+                      </wps:bodyPr>
+                    </wps:wsp>
+                  </a:graphicData>
+                </a:graphic>
+                <wp14:sizeRelV relativeFrom="margin">
+                  <wp14:pctHeight>0</wp14:pctHeight>
+                </wp14:sizeRelV>
+              </wp:anchor>
+            </w:drawing>
+          </mc:Choice>
+          <mc:Fallback>
+            <w:pict>
+              <v:shape id="Cadre 12" o:spid="_x0000_s1026" style="position:absolute;margin-left:-13.75pt;margin-top:14.55pt;width:557.1pt;height:189.85pt;z-index:251687936;visibility:visible;mso-wrap-style:square;mso-height-percent:0;mso-wrap-distance-left:9pt;mso-wrap-distance-top:0;mso-wrap-distance-right:9pt;mso-wrap-distance-bottom:0;mso-position-horizontal:absolute;mso-position-horizontal-relative:text;mso-position-vertical:absolute;mso-position-vertical-relative:text;mso-height-percent:0;mso-height-relative:margin;v-text-anchor:middle" coordsize="7075170,2411095" o:gfxdata="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" path="m,l7075170,r,2411095l,2411095,,xm75612,75612r,2259871l6999558,2335483r,-2259871l75612,75612xe" fillcolor="#95b3d7 [1940]" strokecolor="#243f60 [1604]" strokeweight="2pt">
+                <v:stroke dashstyle="longDash"/>
+                <v:path arrowok="t" o:connecttype="custom" o:connectlocs="0,0;7075170,0;7075170,2411095;0,2411095;0,0;75612,75612;75612,2335483;6999558,2335483;6999558,75612;75612,75612" o:connectangles="0,0,0,0,0,0,0,0,0,0"/>
+              </v:shape>
+            </w:pict>
+          </mc:Fallback>
+        </mc:AlternateContent>
+      </w:r>
+    </w:p>
+    <w:p>
+      <w:pPr>
+        <w:rPr>
+          <w:b/>
+          <w:sz w:val="24"/>
+          <w:u w:val="single"/>
+        </w:rPr>
+      </w:pPr>
+      <w:r>
+        <w:rPr>
+          <w:b/>
+          <w:sz w:val="24"/>
+          <w:u w:val="single"/>
+        </w:rPr>
+        <w:t>AUTO-EVALUATION</w:t>
+      </w:r>
+    </w:p>
+    <w:p>
+      <w:pPr>
+        <w:rPr>
+          <w:b/>
+        </w:rPr>
+      </w:pPr>
+      <w:r>
+        <w:rPr>
+          <w:b/>
+        </w:rPr>
+        <w:t xml:space="preserve">Ce que je dois savoir </w:t>
+      </w:r>
+      <w:r>
+        <w:rPr>
+          <w:b/>
+        </w:rPr>
+        <w:t xml:space="preserve">pour le contrôle </w:t>
+      </w:r>
+      <w:r>
+        <w:rPr>
+          <w:b/>
+        </w:rPr>
+        <w:t>:</w:t>
+      </w:r>
+    </w:p>
+    <w:p>
+      <w:pPr>
+        <w:pStyle w:val="Paragraphedeliste"/>
+        <w:numPr>
+          <w:ilvl w:val="1"/>
+          <w:numId w:val="2"/>
+        </w:numPr>
+        <w:rPr>
+          <w:i/>
+        </w:rPr>
+      </w:pPr>
+      <w:r>
+        <w:t xml:space="preserve">Je dois </w:t>
+      </w:r>
+      <w:r>
+        <w:rPr>
+          <w:color w:val="000000"/>
+        </w:rPr>
+        <w:t>connaître le vocabulaire lié aux statistiques : caractère, effectif, fréquence, moyenne.</w:t>
+      </w:r>
+    </w:p>
+    <w:p>
+      <w:pPr>
+        <w:pStyle w:val="Paragraphedeliste"/>
+        <w:ind w:left="1440"/>
+        <w:rPr>
+          <w:i/>
+          <w:u w:val="single"/>
+        </w:rPr>
+      </w:pPr>
+    </w:p>
+    <w:p>
+      <w:pPr>
+        <w:pStyle w:val="Paragraphedeliste"/>
+        <w:numPr>
+          <w:ilvl w:val="1"/>
+          <w:numId w:val="2"/>
+        </w:numPr>
+      </w:pPr>
+      <w:r>
+        <w:t xml:space="preserve">Je dois savoir </w:t>
+      </w:r>
+      <w:r>
+        <w:t>calculer des effectifs et des fréquences.</w:t>
+      </w:r>
+    </w:p>
+    <w:p>
+      <w:pPr>
+        <w:pStyle w:val="Paragraphedeliste"/>
+        <w:ind w:left="1440"/>
+        <w:rPr>
+          <w:i/>
+        </w:rPr>
+      </w:pPr>
+      <w:r>
+        <w:rPr>
+          <w:i/>
+          <w:u w:val="single"/>
+        </w:rPr>
+        <w:t xml:space="preserve">Pour </w:t>
+      </w:r>
+      <w:proofErr w:type="gramStart"/>
+      <w:r>
+        <w:rPr>
+          <w:i/>
+          <w:u w:val="single"/>
+        </w:rPr>
+        <w:t>m’ entraîner</w:t>
+      </w:r>
+      <w:proofErr w:type="gramEnd"/>
+      <w:r>
+        <w:rPr>
+          <w:i/>
+          <w:u w:val="single"/>
+        </w:rPr>
+        <w:t> </w:t>
+      </w:r>
+      <w:r>
+        <w:rPr>
+          <w:i/>
+        </w:rPr>
+        <w:t xml:space="preserve">: </w:t>
+      </w:r>
+      <w:r>
+        <w:rPr>
+          <w:i/>
+        </w:rPr>
+        <w:t>faire les exercices 3, 4 et 5 page 392</w:t>
+      </w:r>
+    </w:p>
+    <w:p>
+      <w:pPr>
+        <w:pStyle w:val="Paragraphedeliste"/>
+        <w:ind w:left="1440"/>
+      </w:pPr>
+    </w:p>
+    <w:p>
+      <w:pPr>
+        <w:pStyle w:val="Paragraphedeliste"/>
+        <w:numPr>
+          <w:ilvl w:val="1"/>
+          <w:numId w:val="2"/>
+        </w:numPr>
+        <w:rPr>
+          <w:i/>
+          <w:u w:val="single"/>
+        </w:rPr>
+      </w:pPr>
+      <w:r>
+        <w:t xml:space="preserve">Je dois savoir </w:t>
+      </w:r>
+      <w:r>
+        <w:rPr>
+          <w:color w:val="000000"/>
+        </w:rPr>
+        <w:t>calculer une moyenne.</w:t>
+      </w:r>
+    </w:p>
+    <w:p>
+      <w:pPr>
+        <w:pStyle w:val="Paragraphedeliste"/>
+        <w:ind w:left="1440"/>
+        <w:rPr>
+          <w:i/>
+        </w:rPr>
+      </w:pPr>
+      <w:r>
+        <w:rPr>
+          <w:i/>
+          <w:u w:val="single"/>
+        </w:rPr>
+        <w:t xml:space="preserve">Pour </w:t>
+      </w:r>
+      <w:proofErr w:type="gramStart"/>
+      <w:r>
+        <w:rPr>
+          <w:i/>
+          <w:u w:val="single"/>
+        </w:rPr>
+        <w:t>m’ entraîner</w:t>
+      </w:r>
+      <w:proofErr w:type="gramEnd"/>
+      <w:r>
+        <w:rPr>
+          <w:i/>
+          <w:u w:val="single"/>
+        </w:rPr>
+        <w:t> </w:t>
+      </w:r>
+      <w:r>
+        <w:rPr>
+          <w:i/>
+        </w:rPr>
+        <w:t>:</w:t>
+      </w:r>
+      <w:r>
+        <w:rPr>
+          <w:b/>
+          <w:noProof/>
+          <w:u w:val="double"/>
+          <w:lang w:eastAsia="fr-FR"/>
+        </w:rPr>
+        <w:t xml:space="preserve"> </w:t>
+      </w:r>
+      <w:r>
+        <w:rPr>
+          <w:i/>
+        </w:rPr>
+        <w:t xml:space="preserve"> </w:t>
+      </w:r>
+      <w:r>
+        <w:rPr>
+          <w:i/>
+        </w:rPr>
+        <w:t>faire les exercices 23 p 294, 6 et 7 p 304</w:t>
+      </w:r>
+    </w:p>
+    <w:p>
+      <w:pPr>
+        <w:pStyle w:val="Paragraphedeliste"/>
+        <w:ind w:left="1440"/>
+      </w:pPr>
+    </w:p>
+    <w:p>
+      <w:pPr>
+        <w:pStyle w:val="Paragraphedeliste"/>
+        <w:ind w:left="1440"/>
+      </w:pPr>
+    </w:p>
+    <w:p>
+      <w:pPr>
+        <w:pStyle w:val="Paragraphedeliste"/>
+        <w:ind w:left="1440"/>
+      </w:pPr>
+    </w:p>
+    <w:p>
+      <w:pPr>
+        <w:pStyle w:val="Paragraphedeliste"/>
+        <w:ind w:left="1440"/>
+        <w:rPr>
+          <w:b/>
+          <w:sz w:val="24"/>
+          <w:u w:val="single"/>
+        </w:rPr>
+      </w:pPr>
+      <w:r>
+        <w:rPr>
+          <w:b/>
+          <w:noProof/>
+          <w:u w:val="double"/>
+          <w:lang w:eastAsia="fr-FR"/>
+        </w:rPr>
+        <mc:AlternateContent>
+          <mc:Choice Requires="wps">
+            <w:drawing>
+              <wp:anchor distT="0" distB="0" distL="114300" distR="114300" simplePos="0" relativeHeight="251689984" behindDoc="0" locked="0" layoutInCell="1" allowOverlap="1" wp14:anchorId="60465AF7" wp14:editId="061C8DA0">
+                <wp:simplePos x="0" y="0"/>
+                <wp:positionH relativeFrom="column">
+                  <wp:posOffset>-175846</wp:posOffset>
+                </wp:positionH>
+                <wp:positionV relativeFrom="paragraph">
+                  <wp:posOffset>184784</wp:posOffset>
+                </wp:positionV>
+                <wp:extent cx="7075170" cy="3563815"/>
+                <wp:effectExtent l="0" t="0" r="11430" b="17780"/>
+                <wp:wrapNone/>
+                <wp:docPr id="13" name="Cadre 13"/>
+                <wp:cNvGraphicFramePr/>
+                <a:graphic xmlns:a="http://schemas.openxmlformats.org/drawingml/2006/main">
+                  <a:graphicData uri="http://schemas.microsoft.com/office/word/2010/wordprocessingShape">
+                    <wps:wsp>
+                      <wps:cNvSpPr/>
+                      <wps:spPr>
+                        <a:xfrm>
+                          <a:off x="0" y="0"/>
+                          <a:ext cx="7075170" cy="3563815"/>
+                        </a:xfrm>
+                        <a:prstGeom prst="frame">
+                          <a:avLst>
+                            <a:gd name="adj1" fmla="val 3136"/>
+                          </a:avLst>
+                        </a:prstGeom>
+                        <a:solidFill>
+                          <a:schemeClr val="accent1">
+                            <a:lumMod val="60000"/>
+                            <a:lumOff val="40000"/>
+                          </a:schemeClr>
+                        </a:solidFill>
+                        <a:ln>
+                          <a:prstDash val="lgDash"/>
+                        </a:ln>
+                      </wps:spPr>
+                      <wps:style>
+                        <a:lnRef idx="2">
+                          <a:schemeClr val="accent1">
+                            <a:shade val="50000"/>
+                          </a:schemeClr>
+                        </a:lnRef>
+                        <a:fillRef idx="1">
+                          <a:schemeClr val="accent1"/>
+                        </a:fillRef>
+                        <a:effectRef idx="0">
+                          <a:schemeClr val="accent1"/>
+                        </a:effectRef>
+                        <a:fontRef idx="minor">
+                          <a:schemeClr val="lt1"/>
+                        </a:fontRef>
+                      </wps:style>
+                      <wps:bodyPr rot="0" spcFirstLastPara="0" vertOverflow="overflow" horzOverflow="overflow" vert="horz" wrap="square" lIns="91440" tIns="45720" rIns="91440" bIns="45720" numCol="1" spcCol="0" rtlCol="0" fromWordArt="0" anchor="ctr" anchorCtr="0" forceAA="0" compatLnSpc="1">
+                        <a:prstTxWarp prst="textNoShape">
+                          <a:avLst/>
+                        </a:prstTxWarp>
+                        <a:noAutofit/>
+                      </wps:bodyPr>
+                    </wps:wsp>
+                  </a:graphicData>
+                </a:graphic>
+                <wp14:sizeRelV relativeFrom="margin">
+                  <wp14:pctHeight>0</wp14:pctHeight>
+                </wp14:sizeRelV>
+              </wp:anchor>
+            </w:drawing>
+          </mc:Choice>
+          <mc:Fallback>
+            <w:pict>
+              <v:shape id="Cadre 13" o:spid="_x0000_s1026" style="position:absolute;margin-left:-13.85pt;margin-top:14.55pt;width:557.1pt;height:280.6pt;z-index:251689984;visibility:visible;mso-wrap-style:square;mso-height-percent:0;mso-wrap-distance-left:9pt;mso-wrap-distance-top:0;mso-wrap-distance-right:9pt;mso-wrap-distance-bottom:0;mso-position-horizontal:absolute;mso-position-horizontal-relative:text;mso-position-vertical:absolute;mso-position-vertical-relative:text;mso-height-percent:0;mso-height-relative:margin;v-text-anchor:middle" coordsize="7075170,3563815" o:gfxdata="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" path="m,l7075170,r,3563815l,3563815,,xm111761,111761r,3340293l6963409,3452054r,-3340293l111761,111761xe" fillcolor="#95b3d7 [1940]" strokecolor="#243f60 [1604]" strokeweight="2pt">
+                <v:stroke dashstyle="longDash"/>
+                <v:path arrowok="t" o:connecttype="custom" o:connectlocs="0,0;7075170,0;7075170,3563815;0,3563815;0,0;111761,111761;111761,3452054;6963409,3452054;6963409,111761;111761,111761" o:connectangles="0,0,0,0,0,0,0,0,0,0"/>
+              </v:shape>
+            </w:pict>
+          </mc:Fallback>
+        </mc:AlternateContent>
+      </w:r>
+    </w:p>
+    <w:p>
+      <w:pPr>
+        <w:rPr>
+          <w:b/>
+          <w:sz w:val="24"/>
+          <w:u w:val="single"/>
+        </w:rPr>
+      </w:pPr>
+      <w:r>
+        <w:rPr>
+          <w:b/>
+          <w:sz w:val="24"/>
+          <w:u w:val="single"/>
+        </w:rPr>
+        <w:t>AUTO-EVALUATION</w:t>
+      </w:r>
+    </w:p>
+    <w:p>
+      <w:pPr>
+        <w:rPr>
+          <w:b/>
+        </w:rPr>
+      </w:pPr>
+      <w:r>
+        <w:rPr>
+          <w:b/>
+        </w:rPr>
+        <w:t xml:space="preserve">Ce que je dois savoir </w:t>
+      </w:r>
+      <w:r>
+        <w:rPr>
+          <w:b/>
+        </w:rPr>
+        <w:t xml:space="preserve">pour le contrôle </w:t>
+      </w:r>
+      <w:r>
+        <w:rPr>
+          <w:b/>
+        </w:rPr>
+        <w:t>:</w:t>
+      </w:r>
+    </w:p>
+    <w:p>
+      <w:pPr>
+        <w:pStyle w:val="Paragraphedeliste"/>
+        <w:numPr>
+          <w:ilvl w:val="1"/>
+          <w:numId w:val="2"/>
+        </w:numPr>
+        <w:rPr>
+          <w:i/>
+        </w:rPr>
+      </w:pPr>
+      <w:r>
+        <w:t>Je dois  savoir utiliser les notations et le vocabulaire des fonctions.</w:t>
+      </w:r>
+    </w:p>
+    <w:p>
+      <w:pPr>
+        <w:pStyle w:val="Paragraphedeliste"/>
+        <w:ind w:left="1440"/>
+        <w:rPr>
+          <w:i/>
+          <w:u w:val="single"/>
+        </w:rPr>
+      </w:pPr>
+    </w:p>
+    <w:p>
+      <w:pPr>
+        <w:pStyle w:val="Paragraphedeliste"/>
+        <w:numPr>
+          <w:ilvl w:val="1"/>
+          <w:numId w:val="2"/>
+        </w:numPr>
+      </w:pPr>
+      <w:r>
+        <w:t>Je dois savoir déterminer, à partir de tous les modes de représentation, l'image d'un nombre.</w:t>
+      </w:r>
+    </w:p>
+    <w:p>
+      <w:pPr>
+        <w:pStyle w:val="Paragraphedeliste"/>
+        <w:ind w:left="1440"/>
+        <w:rPr>
+          <w:i/>
+        </w:rPr>
+      </w:pPr>
+      <w:r>
+        <w:rPr>
+          <w:i/>
+          <w:u w:val="single"/>
+        </w:rPr>
+        <w:t xml:space="preserve">Pour </w:t>
+      </w:r>
+      <w:proofErr w:type="gramStart"/>
+      <w:r>
+        <w:rPr>
+          <w:i/>
+          <w:u w:val="single"/>
+        </w:rPr>
+        <w:t>m’ entraîner</w:t>
+      </w:r>
+      <w:proofErr w:type="gramEnd"/>
+      <w:r>
+        <w:rPr>
+          <w:i/>
+          <w:u w:val="single"/>
+        </w:rPr>
+        <w:t> </w:t>
+      </w:r>
+      <w:r>
+        <w:rPr>
+          <w:i/>
+        </w:rPr>
+        <w:t xml:space="preserve">: </w:t>
+      </w:r>
+      <w:r>
+        <w:rPr>
+          <w:i/>
+        </w:rPr>
+        <w:t>faire les exercices 9, 10 et 12 page 268</w:t>
+      </w:r>
+    </w:p>
+    <w:p>
+      <w:pPr>
+        <w:pStyle w:val="Paragraphedeliste"/>
+        <w:ind w:left="1440"/>
+      </w:pPr>
+    </w:p>
+    <w:p>
+      <w:pPr>
+        <w:pStyle w:val="Paragraphedeliste"/>
+        <w:numPr>
+          <w:ilvl w:val="1"/>
+          <w:numId w:val="2"/>
+        </w:numPr>
+        <w:rPr>
+          <w:i/>
+          <w:u w:val="single"/>
+        </w:rPr>
+      </w:pPr>
+      <w:r>
+        <w:t>Je dois savoir déterminer un antécédent à partir d'une représentation graphique ou d'un tableau de valeurs d'une fonction</w:t>
+      </w:r>
+      <w:r>
+        <w:rPr>
+          <w:color w:val="000000"/>
+        </w:rPr>
+        <w:t>.</w:t>
+      </w:r>
+    </w:p>
+    <w:p>
+      <w:pPr>
+        <w:pStyle w:val="Paragraphedeliste"/>
+        <w:ind w:left="1440"/>
+        <w:rPr>
+          <w:i/>
+        </w:rPr>
+      </w:pPr>
+      <w:r>
+        <w:rPr>
+          <w:i/>
+          <w:u w:val="single"/>
+        </w:rPr>
+        <w:t xml:space="preserve">Pour </w:t>
+      </w:r>
+      <w:proofErr w:type="gramStart"/>
+      <w:r>
+        <w:rPr>
+          <w:i/>
+          <w:u w:val="single"/>
+        </w:rPr>
+        <w:t>m’ entraîner</w:t>
+      </w:r>
+      <w:proofErr w:type="gramEnd"/>
+      <w:r>
+        <w:rPr>
+          <w:i/>
+          <w:u w:val="single"/>
+        </w:rPr>
+        <w:t> </w:t>
+      </w:r>
+      <w:r>
+        <w:rPr>
+          <w:i/>
+        </w:rPr>
+        <w:t>:</w:t>
+      </w:r>
+      <w:r>
+        <w:rPr>
+          <w:b/>
+          <w:noProof/>
+          <w:u w:val="double"/>
+          <w:lang w:eastAsia="fr-FR"/>
+        </w:rPr>
+        <w:t xml:space="preserve"> </w:t>
+      </w:r>
+      <w:r>
+        <w:rPr>
+          <w:i/>
+        </w:rPr>
+        <w:t xml:space="preserve"> </w:t>
+      </w:r>
+      <w:r>
+        <w:rPr>
+          <w:i/>
+        </w:rPr>
+        <w:t>faire les exercices  10, 19 et 21 page 269</w:t>
+      </w:r>
+    </w:p>
+    <w:p>
+      <w:pPr>
+        <w:pStyle w:val="Paragraphedeliste"/>
+        <w:ind w:left="1440"/>
+        <w:rPr>
+          <w:i/>
+        </w:rPr>
+      </w:pPr>
+    </w:p>
+    <w:p>
+      <w:pPr>
+        <w:pStyle w:val="Paragraphedeliste"/>
+        <w:numPr>
+          <w:ilvl w:val="1"/>
+          <w:numId w:val="2"/>
+        </w:numPr>
+        <w:rPr>
+          <w:i/>
+        </w:rPr>
+      </w:pPr>
+      <w:r>
+        <w:t>Je</w:t>
+      </w:r>
+      <w:r>
+        <w:t xml:space="preserve"> </w:t>
+      </w:r>
+      <w:r>
+        <w:t>dois savoir déterminer de manière algébrique l'antécédent par une fonction, dans des cas se ramenant à la résolution d'une équation du premier degré.</w:t>
+      </w:r>
+    </w:p>
+    <w:p>
+      <w:pPr>
+        <w:pStyle w:val="Paragraphedeliste"/>
+        <w:ind w:left="1440"/>
+        <w:rPr>
+          <w:i/>
+        </w:rPr>
+      </w:pPr>
+      <w:r>
+        <w:rPr>
+          <w:i/>
+          <w:u w:val="single"/>
+        </w:rPr>
+        <w:t xml:space="preserve">Pour </w:t>
+      </w:r>
+      <w:proofErr w:type="gramStart"/>
+      <w:r>
+        <w:rPr>
+          <w:i/>
+          <w:u w:val="single"/>
+        </w:rPr>
+        <w:t>m’ entraîner</w:t>
+      </w:r>
+      <w:proofErr w:type="gramEnd"/>
+      <w:r>
+        <w:rPr>
+          <w:i/>
+          <w:u w:val="single"/>
+        </w:rPr>
+        <w:t> </w:t>
+      </w:r>
+      <w:r>
+        <w:rPr>
+          <w:i/>
+        </w:rPr>
+        <w:t>:</w:t>
+      </w:r>
+      <w:r>
+        <w:rPr>
+          <w:i/>
+        </w:rPr>
+        <w:t xml:space="preserve"> faire les exercices de la feuille «Calculer des images et des antécédents » </w:t>
+      </w:r>
+    </w:p>
+    <w:p>
+      <w:pPr>
+        <w:pStyle w:val="Paragraphedeliste"/>
+        <w:ind w:left="1440"/>
+      </w:pPr>
+    </w:p>
+    <w:p>
+      <w:pPr>
+        <w:pStyle w:val="Paragraphedeliste"/>
+        <w:ind w:left="1440"/>
+      </w:pPr>
+    </w:p>
+    <w:p>
+      <w:pPr>
+        <w:pStyle w:val="Paragraphedeliste"/>
+        <w:ind w:left="1440"/>
+      </w:pPr>
+    </w:p>
+    <w:p>
+      <w:pPr>
+        <w:pStyle w:val="Paragraphedeliste"/>
+        <w:ind w:left="1440"/>
+      </w:pPr>
+    </w:p>
+    <w:p>
+      <w:pPr>
+        <w:pStyle w:val="Paragraphedeliste"/>
+        <w:ind w:left="1440"/>
+      </w:pPr>
+      <w:r>
+        <w:rPr>
+          <w:b/>
+          <w:noProof/>
+          <w:u w:val="double"/>
+          <w:lang w:eastAsia="fr-FR"/>
+        </w:rPr>
+        <mc:AlternateContent>
+          <mc:Choice Requires="wps">
+            <w:drawing>
+              <wp:anchor distT="0" distB="0" distL="114300" distR="114300" simplePos="0" relativeHeight="251692032" behindDoc="0" locked="0" layoutInCell="1" allowOverlap="1" wp14:anchorId="45DDAB85" wp14:editId="6409EEDF">
+                <wp:simplePos x="0" y="0"/>
+                <wp:positionH relativeFrom="column">
+                  <wp:posOffset>-234315</wp:posOffset>
+                </wp:positionH>
+                <wp:positionV relativeFrom="paragraph">
+                  <wp:posOffset>300990</wp:posOffset>
+                </wp:positionV>
+                <wp:extent cx="7075170" cy="3563620"/>
+                <wp:effectExtent l="0" t="0" r="11430" b="17780"/>
+                <wp:wrapNone/>
+                <wp:docPr id="14" name="Cadre 14"/>
+                <wp:cNvGraphicFramePr/>
+                <a:graphic xmlns:a="http://schemas.openxmlformats.org/drawingml/2006/main">
+                  <a:graphicData uri="http://schemas.microsoft.com/office/word/2010/wordprocessingShape">
+                    <wps:wsp>
+                      <wps:cNvSpPr/>
+                      <wps:spPr>
+                        <a:xfrm>
+                          <a:off x="0" y="0"/>
+                          <a:ext cx="7075170" cy="3563620"/>
+                        </a:xfrm>
+                        <a:prstGeom prst="frame">
+                          <a:avLst>
+                            <a:gd name="adj1" fmla="val 3136"/>
+                          </a:avLst>
+                        </a:prstGeom>
+                        <a:solidFill>
+                          <a:schemeClr val="accent1">
+                            <a:lumMod val="60000"/>
+                            <a:lumOff val="40000"/>
+                          </a:schemeClr>
+                        </a:solidFill>
+                        <a:ln>
+                          <a:prstDash val="lgDash"/>
+                        </a:ln>
+                      </wps:spPr>
+                      <wps:style>
+                        <a:lnRef idx="2">
+                          <a:schemeClr val="accent1">
+                            <a:shade val="50000"/>
+                          </a:schemeClr>
+                        </a:lnRef>
+                        <a:fillRef idx="1">
+                          <a:schemeClr val="accent1"/>
+                        </a:fillRef>
+                        <a:effectRef idx="0">
+                          <a:schemeClr val="accent1"/>
+                        </a:effectRef>
+                        <a:fontRef idx="minor">
+                          <a:schemeClr val="lt1"/>
+                        </a:fontRef>
+                      </wps:style>
+                      <wps:bodyPr rot="0" spcFirstLastPara="0" vertOverflow="overflow" horzOverflow="overflow" vert="horz" wrap="square" lIns="91440" tIns="45720" rIns="91440" bIns="45720" numCol="1" spcCol="0" rtlCol="0" fromWordArt="0" anchor="ctr" anchorCtr="0" forceAA="0" compatLnSpc="1">
+                        <a:prstTxWarp prst="textNoShape">
+                          <a:avLst/>
+                        </a:prstTxWarp>
+                        <a:noAutofit/>
+                      </wps:bodyPr>
+                    </wps:wsp>
+                  </a:graphicData>
+                </a:graphic>
+                <wp14:sizeRelV relativeFrom="margin">
+                  <wp14:pctHeight>0</wp14:pctHeight>
+                </wp14:sizeRelV>
+              </wp:anchor>
+            </w:drawing>
+          </mc:Choice>
+          <mc:Fallback>
+            <w:pict>
+              <v:shape id="Cadre 14" o:spid="_x0000_s1026" style="position:absolute;margin-left:-18.45pt;margin-top:23.7pt;width:557.1pt;height:280.6pt;z-index:251692032;visibility:visible;mso-wrap-style:square;mso-height-percent:0;mso-wrap-distance-left:9pt;mso-wrap-distance-top:0;mso-wrap-distance-right:9pt;mso-wrap-distance-bottom:0;mso-position-horizontal:absolute;mso-position-horizontal-relative:text;mso-position-vertical:absolute;mso-position-vertical-relative:text;mso-height-percent:0;mso-height-relative:margin;v-text-anchor:middle" coordsize="7075170,3563620" o:gfxdata="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" path="m,l7075170,r,3563620l,3563620,,xm111755,111755r,3340110l6963415,3451865r,-3340110l111755,111755xe" fillcolor="#95b3d7 [1940]" strokecolor="#243f60 [1604]" strokeweight="2pt">
+                <v:stroke dashstyle="longDash"/>
+                <v:path arrowok="t" o:connecttype="custom" o:connectlocs="0,0;7075170,0;7075170,3563620;0,3563620;0,0;111755,111755;111755,3451865;6963415,3451865;6963415,111755;111755,111755" o:connectangles="0,0,0,0,0,0,0,0,0,0"/>
+              </v:shape>
+            </w:pict>
+          </mc:Fallback>
+        </mc:AlternateContent>
+      </w:r>
+      <w:r>
+        <w:t xml:space="preserve"> </w:t>
+      </w:r>
+    </w:p>
+    <w:p>
+      <w:pPr>
+        <w:rPr>
+          <w:b/>
+          <w:sz w:val="24"/>
+          <w:u w:val="single"/>
+        </w:rPr>
+      </w:pPr>
+      <w:r>
+        <w:rPr>
+          <w:b/>
+          <w:sz w:val="24"/>
+          <w:u w:val="single"/>
+        </w:rPr>
+        <w:t>AUTO-EVALUATION</w:t>
+      </w:r>
+    </w:p>
+    <w:p>
+      <w:pPr>
+        <w:rPr>
+          <w:b/>
+        </w:rPr>
+      </w:pPr>
+      <w:r>
+        <w:rPr>
+          <w:b/>
+        </w:rPr>
+        <w:t xml:space="preserve">Ce que je dois savoir </w:t>
+      </w:r>
+      <w:r>
+        <w:rPr>
+          <w:b/>
+        </w:rPr>
+        <w:t xml:space="preserve">pour le contrôle </w:t>
+      </w:r>
+      <w:r>
+        <w:rPr>
+          <w:b/>
+        </w:rPr>
+        <w:t>:</w:t>
+      </w:r>
+    </w:p>
+    <w:p>
+      <w:pPr>
+        <w:pStyle w:val="Paragraphedeliste"/>
+        <w:numPr>
+          <w:ilvl w:val="1"/>
+          <w:numId w:val="2"/>
+        </w:numPr>
+        <w:rPr>
+          <w:i/>
+        </w:rPr>
+      </w:pPr>
+      <w:r>
+        <w:t>Je dois  savoir utiliser les notations et le vocabulaire des fonctions.</w:t>
+      </w:r>
+    </w:p>
+    <w:p>
+      <w:pPr>
+        <w:pStyle w:val="Paragraphedeliste"/>
+        <w:ind w:left="1440"/>
+        <w:rPr>
+          <w:i/>
+          <w:u w:val="single"/>
+        </w:rPr>
+      </w:pPr>
+    </w:p>
+    <w:p>
+      <w:pPr>
+        <w:pStyle w:val="Paragraphedeliste"/>
+        <w:numPr>
+          <w:ilvl w:val="1"/>
+          <w:numId w:val="2"/>
+        </w:numPr>
+      </w:pPr>
+      <w:r>
+        <w:t>Je dois savoir déterminer, à partir de tous les modes de représentation, l'image d'un nombre.</w:t>
+      </w:r>
+    </w:p>
+    <w:p>
+      <w:pPr>
+        <w:pStyle w:val="Paragraphedeliste"/>
+        <w:ind w:left="1440"/>
+        <w:rPr>
+          <w:i/>
+        </w:rPr>
+      </w:pPr>
+      <w:r>
+        <w:rPr>
+          <w:i/>
+          <w:u w:val="single"/>
+        </w:rPr>
+        <w:t xml:space="preserve">Pour </w:t>
+      </w:r>
+      <w:proofErr w:type="gramStart"/>
+      <w:r>
+        <w:rPr>
+          <w:i/>
+          <w:u w:val="single"/>
+        </w:rPr>
+        <w:t>m’ entraîner</w:t>
+      </w:r>
+      <w:proofErr w:type="gramEnd"/>
+      <w:r>
+        <w:rPr>
+          <w:i/>
+          <w:u w:val="single"/>
+        </w:rPr>
+        <w:t> </w:t>
+      </w:r>
+      <w:r>
+        <w:rPr>
+          <w:i/>
+        </w:rPr>
+        <w:t xml:space="preserve">: </w:t>
+      </w:r>
+      <w:r>
+        <w:rPr>
+          <w:i/>
+        </w:rPr>
+        <w:t>faire les exercices 9, 10 et 12 page 268</w:t>
+      </w:r>
+    </w:p>
+    <w:p>
+      <w:pPr>
+        <w:pStyle w:val="Paragraphedeliste"/>
+        <w:ind w:left="1440"/>
+      </w:pPr>
+    </w:p>
+    <w:p>
+      <w:pPr>
+        <w:pStyle w:val="Paragraphedeliste"/>
+        <w:numPr>
+          <w:ilvl w:val="1"/>
+          <w:numId w:val="2"/>
+        </w:numPr>
+        <w:rPr>
+          <w:i/>
+          <w:u w:val="single"/>
+        </w:rPr>
+      </w:pPr>
+      <w:r>
+        <w:t>Je dois savoir déterminer un antécédent à partir d'une représentation graphique ou d'un tableau de valeurs d'une fonction</w:t>
+      </w:r>
+      <w:r>
+        <w:rPr>
+          <w:color w:val="000000"/>
+        </w:rPr>
+        <w:t>.</w:t>
+      </w:r>
+    </w:p>
+    <w:p>
+      <w:pPr>
+        <w:pStyle w:val="Paragraphedeliste"/>
+        <w:ind w:left="1440"/>
+        <w:rPr>
+          <w:i/>
+        </w:rPr>
+      </w:pPr>
+      <w:r>
+        <w:rPr>
+          <w:i/>
+          <w:u w:val="single"/>
+        </w:rPr>
+        <w:t xml:space="preserve">Pour </w:t>
+      </w:r>
+      <w:proofErr w:type="gramStart"/>
+      <w:r>
+        <w:rPr>
+          <w:i/>
+          <w:u w:val="single"/>
+        </w:rPr>
+        <w:t>m’ entraîner</w:t>
+      </w:r>
+      <w:proofErr w:type="gramEnd"/>
+      <w:r>
+        <w:rPr>
+          <w:i/>
+          <w:u w:val="single"/>
+        </w:rPr>
+        <w:t> </w:t>
+      </w:r>
+      <w:r>
+        <w:rPr>
+          <w:i/>
+        </w:rPr>
+        <w:t>:</w:t>
+      </w:r>
+      <w:r>
+        <w:rPr>
+          <w:b/>
+          <w:noProof/>
+          <w:u w:val="double"/>
+          <w:lang w:eastAsia="fr-FR"/>
+        </w:rPr>
+        <w:t xml:space="preserve"> </w:t>
+      </w:r>
+      <w:r>
+        <w:rPr>
+          <w:i/>
+        </w:rPr>
+        <w:t xml:space="preserve"> </w:t>
+      </w:r>
+      <w:r>
+        <w:rPr>
+          <w:i/>
+        </w:rPr>
+        <w:t>faire les exercices  10, 19 et 21 page 269</w:t>
+      </w:r>
+    </w:p>
+    <w:p>
+      <w:pPr>
+        <w:pStyle w:val="Paragraphedeliste"/>
+        <w:ind w:left="1440"/>
+        <w:rPr>
+          <w:i/>
+        </w:rPr>
+      </w:pPr>
+    </w:p>
+    <w:p>
+      <w:pPr>
+        <w:pStyle w:val="Paragraphedeliste"/>
+        <w:numPr>
+          <w:ilvl w:val="1"/>
+          <w:numId w:val="2"/>
+        </w:numPr>
+        <w:rPr>
+          <w:i/>
+        </w:rPr>
+      </w:pPr>
+      <w:r>
+        <w:t>Je</w:t>
+      </w:r>
+      <w:r>
+        <w:t xml:space="preserve"> </w:t>
+      </w:r>
+      <w:r>
+        <w:t>dois savoir déterminer de manière algébrique l'antécédent par une fonction, dans des cas se ramenant à la résolution d'une équation du premier degré.</w:t>
+      </w:r>
+    </w:p>
+    <w:p>
+      <w:pPr>
+        <w:pStyle w:val="Paragraphedeliste"/>
+        <w:ind w:left="1440"/>
+        <w:rPr>
+          <w:i/>
+        </w:rPr>
+      </w:pPr>
+      <w:r>
+        <w:rPr>
+          <w:i/>
+          <w:u w:val="single"/>
+        </w:rPr>
+        <w:t xml:space="preserve">Pour </w:t>
+      </w:r>
+      <w:proofErr w:type="gramStart"/>
+      <w:r>
+        <w:rPr>
+          <w:i/>
+          <w:u w:val="single"/>
+        </w:rPr>
+        <w:t>m’ entraîner</w:t>
+      </w:r>
+      <w:proofErr w:type="gramEnd"/>
+      <w:r>
+        <w:rPr>
+          <w:i/>
+          <w:u w:val="single"/>
+        </w:rPr>
+        <w:t> </w:t>
+      </w:r>
+      <w:r>
+        <w:rPr>
+          <w:i/>
+        </w:rPr>
+        <w:t>:</w:t>
+      </w:r>
+      <w:r>
+        <w:rPr>
+          <w:i/>
+        </w:rPr>
+        <w:t xml:space="preserve"> faire les exercices de la feuille «Calculer des images et des antécédents » </w:t>
+      </w:r>
+    </w:p>
+    <w:p>
+      <w:pPr>
+        <w:pStyle w:val="Paragraphedeliste"/>
+        <w:ind w:left="1440"/>
+      </w:pPr>
+    </w:p>
+    <w:p>
+      <w:pPr>
+        <w:pStyle w:val="Paragraphedeliste"/>
+        <w:ind w:left="1440"/>
+      </w:pPr>
+    </w:p>
+    <w:p>
+      <w:pPr>
+        <w:pStyle w:val="Paragraphedeliste"/>
+        <w:ind w:left="1440"/>
+      </w:pPr>
+    </w:p>
+    <w:p>
+      <w:pPr>
+        <w:pStyle w:val="Paragraphedeliste"/>
+        <w:ind w:left="1440"/>
+      </w:pPr>
+    </w:p>
+    <w:p>
+      <w:pPr>
+        <w:pStyle w:val="Paragraphedeliste"/>
+        <w:ind w:left="1440"/>
+      </w:pPr>
+    </w:p>
+    <w:p>
+      <w:pPr>
+        <w:pStyle w:val="Paragraphedeliste"/>
+        <w:ind w:left="1440"/>
+      </w:pPr>
+    </w:p>
+    <w:p>
+      <w:pPr>
+        <w:pStyle w:val="Paragraphedeliste"/>
+        <w:ind w:left="1440"/>
+      </w:pPr>
+    </w:p>
+    <w:p>
+      <w:pPr>
+        <w:pStyle w:val="Paragraphedeliste"/>
+        <w:ind w:left="1440"/>
+      </w:pPr>
+    </w:p>
+    <w:p>
+      <w:pPr>
+        <w:pStyle w:val="Paragraphedeliste"/>
+        <w:ind w:left="1440"/>
+      </w:pPr>
+    </w:p>
+    <w:p>
+      <w:pPr>
+        <w:pStyle w:val="Paragraphedeliste"/>
+        <w:ind w:left="1440"/>
+      </w:pPr>
+    </w:p>
+    <w:p>
+      <w:pPr>
+        <w:pStyle w:val="Paragraphedeliste"/>
+        <w:ind w:left="1440"/>
+      </w:pPr>
+    </w:p>
+    <w:p>
+      <w:pPr>
+        <w:rPr>
+          <w:b/>
+          <w:sz w:val="24"/>
+          <w:u w:val="single"/>
+        </w:rPr>
+      </w:pPr>
+      <w:r>
+        <w:rPr>
+          <w:noProof/>
+          <w:u w:val="double"/>
+          <w:lang w:eastAsia="fr-FR"/>
+        </w:rPr>
+        <mc:AlternateContent>
+          <mc:Choice Requires="wps">
+            <w:drawing>
+              <wp:anchor distT="0" distB="0" distL="114300" distR="114300" simplePos="0" relativeHeight="251694080" behindDoc="0" locked="0" layoutInCell="1" allowOverlap="1" wp14:anchorId="6639BA63" wp14:editId="4FB056DC">
+                <wp:simplePos x="0" y="0"/>
+                <wp:positionH relativeFrom="column">
+                  <wp:posOffset>-205642</wp:posOffset>
+                </wp:positionH>
+                <wp:positionV relativeFrom="paragraph">
+                  <wp:posOffset>-93833</wp:posOffset>
+                </wp:positionV>
+                <wp:extent cx="7075170" cy="2063115"/>
+                <wp:effectExtent l="0" t="0" r="11430" b="13335"/>
+                <wp:wrapNone/>
+                <wp:docPr id="15" name="Cadre 15"/>
+                <wp:cNvGraphicFramePr/>
+                <a:graphic xmlns:a="http://schemas.openxmlformats.org/drawingml/2006/main">
+                  <a:graphicData uri="http://schemas.microsoft.com/office/word/2010/wordprocessingShape">
+                    <wps:wsp>
+                      <wps:cNvSpPr/>
+                      <wps:spPr>
+                        <a:xfrm>
+                          <a:off x="0" y="0"/>
+                          <a:ext cx="7075170" cy="2063115"/>
+                        </a:xfrm>
+                        <a:prstGeom prst="frame">
+                          <a:avLst>
+                            <a:gd name="adj1" fmla="val 3136"/>
+                          </a:avLst>
+                        </a:prstGeom>
+                        <a:solidFill>
+                          <a:schemeClr val="accent1">
+                            <a:lumMod val="60000"/>
+                            <a:lumOff val="40000"/>
+                          </a:schemeClr>
+                        </a:solidFill>
+                        <a:ln>
+                          <a:prstDash val="lgDash"/>
+                        </a:ln>
+                      </wps:spPr>
+                      <wps:style>
+                        <a:lnRef idx="2">
+                          <a:schemeClr val="accent1">
+                            <a:shade val="50000"/>
+                          </a:schemeClr>
+                        </a:lnRef>
+                        <a:fillRef idx="1">
+                          <a:schemeClr val="accent1"/>
+                        </a:fillRef>
+                        <a:effectRef idx="0">
+                          <a:schemeClr val="accent1"/>
+                        </a:effectRef>
+                        <a:fontRef idx="minor">
+                          <a:schemeClr val="lt1"/>
+                        </a:fontRef>
+                      </wps:style>
+                      <wps:bodyPr rot="0" spcFirstLastPara="0" vertOverflow="overflow" horzOverflow="overflow" vert="horz" wrap="square" lIns="91440" tIns="45720" rIns="91440" bIns="45720" numCol="1" spcCol="0" rtlCol="0" fromWordArt="0" anchor="ctr" anchorCtr="0" forceAA="0" compatLnSpc="1">
+                        <a:prstTxWarp prst="textNoShape">
+                          <a:avLst/>
+                        </a:prstTxWarp>
+                        <a:noAutofit/>
+                      </wps:bodyPr>
+                    </wps:wsp>
+                  </a:graphicData>
+                </a:graphic>
+                <wp14:sizeRelV relativeFrom="margin">
+                  <wp14:pctHeight>0</wp14:pctHeight>
+                </wp14:sizeRelV>
+              </wp:anchor>
+            </w:drawing>
+          </mc:Choice>
+          <mc:Fallback>
+            <w:pict>
+              <v:shape id="Cadre 15" o:spid="_x0000_s1026" style="position:absolute;margin-left:-16.2pt;margin-top:-7.4pt;width:557.1pt;height:162.45pt;z-index:251694080;visibility:visible;mso-wrap-style:square;mso-height-percent:0;mso-wrap-distance-left:9pt;mso-wrap-distance-top:0;mso-wrap-distance-right:9pt;mso-wrap-distance-bottom:0;mso-position-horizontal:absolute;mso-position-horizontal-relative:text;mso-position-vertical:absolute;mso-position-vertical-relative:text;mso-height-percent:0;mso-height-relative:margin;v-text-anchor:middle" coordsize="7075170,2063115" o:gfxdata="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" path="m,l7075170,r,2063115l,2063115,,xm64699,64699r,1933717l7010471,1998416r,-1933717l64699,64699xe" fillcolor="#95b3d7 [1940]" strokecolor="#243f60 [1604]" strokeweight="2pt">
+                <v:stroke dashstyle="longDash"/>
+                <v:path arrowok="t" o:connecttype="custom" o:connectlocs="0,0;7075170,0;7075170,2063115;0,2063115;0,0;64699,64699;64699,1998416;7010471,1998416;7010471,64699;64699,64699" o:connectangles="0,0,0,0,0,0,0,0,0,0"/>
+              </v:shape>
+            </w:pict>
+          </mc:Fallback>
+        </mc:AlternateContent>
+      </w:r>
+      <w:r>
+        <w:rPr>
+          <w:b/>
+          <w:sz w:val="24"/>
+          <w:u w:val="single"/>
+        </w:rPr>
+        <w:t>AUTO-EVALUATION</w:t>
+      </w:r>
+    </w:p>
+    <w:p>
+      <w:pPr>
+        <w:rPr>
+          <w:b/>
+        </w:rPr>
+      </w:pPr>
+      <w:r>
+        <w:rPr>
+          <w:b/>
+        </w:rPr>
+        <w:t xml:space="preserve">Ce que je dois savoir </w:t>
+      </w:r>
+      <w:r>
+        <w:rPr>
+          <w:b/>
+        </w:rPr>
+        <w:t xml:space="preserve">pour le contrôle </w:t>
+      </w:r>
+      <w:r>
+        <w:rPr>
+          <w:b/>
+        </w:rPr>
+        <w:t>:</w:t>
+      </w:r>
+    </w:p>
+    <w:p>
+      <w:pPr>
+        <w:pStyle w:val="Paragraphedeliste"/>
+        <w:numPr>
+          <w:ilvl w:val="1"/>
+          <w:numId w:val="2"/>
+        </w:numPr>
+        <w:rPr>
+          <w:i/>
+        </w:rPr>
+      </w:pPr>
+      <w:r>
+        <w:t xml:space="preserve">Je dois  </w:t>
+      </w:r>
+      <w:r>
+        <w:t>c</w:t>
+      </w:r>
+      <w:r>
+        <w:t>onnaitre et savoir utiliser le théorème de Thalès pour</w:t>
+      </w:r>
+      <w:r>
+        <w:t xml:space="preserve"> c</w:t>
+      </w:r>
+      <w:r>
+        <w:t>al</w:t>
+      </w:r>
+      <w:r>
+        <w:t>culer une longueur.</w:t>
+      </w:r>
+      <w:r>
+        <w:br/>
+      </w:r>
+      <w:r>
+        <w:rPr>
+          <w:i/>
+          <w:u w:val="single"/>
+        </w:rPr>
+        <w:t xml:space="preserve">Pour </w:t>
+      </w:r>
+      <w:proofErr w:type="gramStart"/>
+      <w:r>
+        <w:rPr>
+          <w:i/>
+          <w:u w:val="single"/>
+        </w:rPr>
+        <w:t>m’ entraîner</w:t>
+      </w:r>
+      <w:proofErr w:type="gramEnd"/>
+      <w:r>
+        <w:rPr>
+          <w:i/>
+          <w:u w:val="single"/>
+        </w:rPr>
+        <w:t> </w:t>
+      </w:r>
+      <w:r>
+        <w:rPr>
+          <w:i/>
+        </w:rPr>
+        <w:t xml:space="preserve">: faire les exercices </w:t>
+      </w:r>
+      <w:r>
+        <w:rPr>
+          <w:i/>
+        </w:rPr>
+        <w:t>10, 11 page 488</w:t>
+      </w:r>
+      <w:r>
+        <w:rPr>
+          <w:i/>
+        </w:rPr>
+        <w:t xml:space="preserve"> et </w:t>
+      </w:r>
+      <w:r>
+        <w:rPr>
+          <w:i/>
+        </w:rPr>
+        <w:t>exercice 28</w:t>
+      </w:r>
+      <w:r>
+        <w:rPr>
+          <w:i/>
+        </w:rPr>
+        <w:t xml:space="preserve"> page </w:t>
+      </w:r>
+      <w:r>
+        <w:rPr>
+          <w:i/>
+        </w:rPr>
+        <w:t>490</w:t>
+      </w:r>
+    </w:p>
+    <w:p>
+      <w:pPr>
+        <w:pStyle w:val="Paragraphedeliste"/>
+        <w:ind w:left="1440"/>
+        <w:rPr>
+          <w:i/>
+          <w:u w:val="single"/>
+        </w:rPr>
+      </w:pPr>
+    </w:p>
+    <w:p>
+      <w:pPr>
+        <w:pStyle w:val="Paragraphedeliste"/>
+        <w:numPr>
+          <w:ilvl w:val="1"/>
+          <w:numId w:val="2"/>
+        </w:numPr>
+      </w:pPr>
+      <w:r>
+        <w:t xml:space="preserve">Je dois </w:t>
+      </w:r>
+      <w:r>
+        <w:t xml:space="preserve">connaître </w:t>
+      </w:r>
+      <w:r>
+        <w:t>et savoir utiliser la ré</w:t>
+      </w:r>
+      <w:r>
+        <w:t>c</w:t>
+      </w:r>
+      <w:r>
+        <w:t>iproque du théorème de Thalès.</w:t>
+      </w:r>
+    </w:p>
+    <w:p>
+      <w:pPr>
+        <w:pStyle w:val="Paragraphedeliste"/>
+        <w:ind w:left="1440"/>
+        <w:rPr>
+          <w:i/>
+        </w:rPr>
+      </w:pPr>
+      <w:r>
+        <w:rPr>
+          <w:i/>
+          <w:u w:val="single"/>
+        </w:rPr>
+        <w:t xml:space="preserve">Pour </w:t>
+      </w:r>
+      <w:proofErr w:type="gramStart"/>
+      <w:r>
+        <w:rPr>
+          <w:i/>
+          <w:u w:val="single"/>
+        </w:rPr>
+        <w:t>m’ entraîner</w:t>
+      </w:r>
+      <w:proofErr w:type="gramEnd"/>
+      <w:r>
+        <w:rPr>
+          <w:i/>
+          <w:u w:val="single"/>
+        </w:rPr>
+        <w:t> </w:t>
+      </w:r>
+      <w:r>
+        <w:rPr>
+          <w:i/>
+        </w:rPr>
+        <w:t xml:space="preserve">: </w:t>
+      </w:r>
+      <w:r>
+        <w:rPr>
+          <w:i/>
+        </w:rPr>
+        <w:t xml:space="preserve">faire les exercices </w:t>
+      </w:r>
+      <w:r>
+        <w:rPr>
+          <w:i/>
+        </w:rPr>
+        <w:t>17, 18 page 489 et exercice 27 page 490</w:t>
+      </w:r>
+    </w:p>
+    <w:p>
+      <w:pPr>
+        <w:pStyle w:val="Paragraphedeliste"/>
+        <w:ind w:left="1440"/>
+      </w:pPr>
+    </w:p>
+    <w:p/>
+    <w:p>
+      <w:pPr>
+        <w:pStyle w:val="Paragraphedeliste"/>
+        <w:ind w:left="1440"/>
+        <w:rPr>
+          <w:b/>
+          <w:sz w:val="24"/>
+          <w:u w:val="single"/>
+        </w:rPr>
+      </w:pPr>
+      <w:r>
+        <w:rPr>
+          <w:b/>
+          <w:noProof/>
+          <w:u w:val="double"/>
+          <w:lang w:eastAsia="fr-FR"/>
+        </w:rPr>
+        <mc:AlternateContent>
+          <mc:Choice Requires="wps">
+            <w:drawing>
+              <wp:anchor distT="0" distB="0" distL="114300" distR="114300" simplePos="0" relativeHeight="251696128" behindDoc="0" locked="0" layoutInCell="1" allowOverlap="1" wp14:anchorId="07332C0B" wp14:editId="512D510D">
+                <wp:simplePos x="0" y="0"/>
+                <wp:positionH relativeFrom="column">
+                  <wp:posOffset>-234950</wp:posOffset>
+                </wp:positionH>
+                <wp:positionV relativeFrom="paragraph">
+                  <wp:posOffset>128905</wp:posOffset>
+                </wp:positionV>
+                <wp:extent cx="7075170" cy="2063115"/>
+                <wp:effectExtent l="0" t="0" r="11430" b="13335"/>
+                <wp:wrapNone/>
+                <wp:docPr id="16" name="Cadre 16"/>
+                <wp:cNvGraphicFramePr/>
+                <a:graphic xmlns:a="http://schemas.openxmlformats.org/drawingml/2006/main">
+                  <a:graphicData uri="http://schemas.microsoft.com/office/word/2010/wordprocessingShape">
+                    <wps:wsp>
+                      <wps:cNvSpPr/>
+                      <wps:spPr>
+                        <a:xfrm>
+                          <a:off x="0" y="0"/>
+                          <a:ext cx="7075170" cy="2063115"/>
+                        </a:xfrm>
+                        <a:prstGeom prst="frame">
+                          <a:avLst>
+                            <a:gd name="adj1" fmla="val 3136"/>
+                          </a:avLst>
+                        </a:prstGeom>
+                        <a:solidFill>
+                          <a:schemeClr val="accent1">
+                            <a:lumMod val="60000"/>
+                            <a:lumOff val="40000"/>
+                          </a:schemeClr>
+                        </a:solidFill>
+                        <a:ln>
+                          <a:prstDash val="lgDash"/>
+                        </a:ln>
+                      </wps:spPr>
+                      <wps:style>
+                        <a:lnRef idx="2">
+                          <a:schemeClr val="accent1">
+                            <a:shade val="50000"/>
+                          </a:schemeClr>
+                        </a:lnRef>
+                        <a:fillRef idx="1">
+                          <a:schemeClr val="accent1"/>
+                        </a:fillRef>
+                        <a:effectRef idx="0">
+                          <a:schemeClr val="accent1"/>
+                        </a:effectRef>
+                        <a:fontRef idx="minor">
+                          <a:schemeClr val="lt1"/>
+                        </a:fontRef>
+                      </wps:style>
+                      <wps:bodyPr rot="0" spcFirstLastPara="0" vertOverflow="overflow" horzOverflow="overflow" vert="horz" wrap="square" lIns="91440" tIns="45720" rIns="91440" bIns="45720" numCol="1" spcCol="0" rtlCol="0" fromWordArt="0" anchor="ctr" anchorCtr="0" forceAA="0" compatLnSpc="1">
+                        <a:prstTxWarp prst="textNoShape">
+                          <a:avLst/>
+                        </a:prstTxWarp>
+                        <a:noAutofit/>
+                      </wps:bodyPr>
+                    </wps:wsp>
+                  </a:graphicData>
+                </a:graphic>
+                <wp14:sizeRelV relativeFrom="margin">
+                  <wp14:pctHeight>0</wp14:pctHeight>
+                </wp14:sizeRelV>
+              </wp:anchor>
+            </w:drawing>
+          </mc:Choice>
+          <mc:Fallback>
+            <w:pict>
+              <v:shape id="Cadre 16" o:spid="_x0000_s1026" style="position:absolute;margin-left:-18.5pt;margin-top:10.15pt;width:557.1pt;height:162.45pt;z-index:251696128;visibility:visible;mso-wrap-style:square;mso-height-percent:0;mso-wrap-distance-left:9pt;mso-wrap-distance-top:0;mso-wrap-distance-right:9pt;mso-wrap-distance-bottom:0;mso-position-horizontal:absolute;mso-position-horizontal-relative:text;mso-position-vertical:absolute;mso-position-vertical-relative:text;mso-height-percent:0;mso-height-relative:margin;v-text-anchor:middle" coordsize="7075170,2063115" o:gfxdata="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" path="m,l7075170,r,2063115l,2063115,,xm64699,64699r,1933717l7010471,1998416r,-1933717l64699,64699xe" fillcolor="#95b3d7 [1940]" strokecolor="#243f60 [1604]" strokeweight="2pt">
+                <v:stroke dashstyle="longDash"/>
+                <v:path arrowok="t" o:connecttype="custom" o:connectlocs="0,0;7075170,0;7075170,2063115;0,2063115;0,0;64699,64699;64699,1998416;7010471,1998416;7010471,64699;64699,64699" o:connectangles="0,0,0,0,0,0,0,0,0,0"/>
+              </v:shape>
+            </w:pict>
+          </mc:Fallback>
+        </mc:AlternateContent>
+      </w:r>
+      <w:r>
+        <w:t xml:space="preserve"> </w:t>
+      </w:r>
+    </w:p>
+    <w:p>
+      <w:pPr>
+        <w:rPr>
+          <w:b/>
+          <w:sz w:val="24"/>
+          <w:u w:val="single"/>
+        </w:rPr>
+      </w:pPr>
+      <w:r>
+        <w:rPr>
+          <w:b/>
+          <w:sz w:val="24"/>
+          <w:u w:val="single"/>
+        </w:rPr>
+        <w:t>AUTO-EVALUATION</w:t>
+      </w:r>
+    </w:p>
+    <w:p>
+      <w:pPr>
+        <w:rPr>
+          <w:b/>
+        </w:rPr>
+      </w:pPr>
+      <w:r>
+        <w:rPr>
+          <w:b/>
+        </w:rPr>
+        <w:t xml:space="preserve">Ce que je dois savoir </w:t>
+      </w:r>
+      <w:r>
+        <w:rPr>
+          <w:b/>
+        </w:rPr>
+        <w:t xml:space="preserve">pour le contrôle </w:t>
+      </w:r>
+      <w:r>
+        <w:rPr>
+          <w:b/>
+        </w:rPr>
+        <w:t>:</w:t>
+      </w:r>
+    </w:p>
+    <w:p>
+      <w:pPr>
+        <w:pStyle w:val="Paragraphedeliste"/>
+        <w:numPr>
+          <w:ilvl w:val="1"/>
+          <w:numId w:val="2"/>
+        </w:numPr>
+        <w:rPr>
+          <w:i/>
+        </w:rPr>
+      </w:pPr>
+      <w:r>
+        <w:t>Je dois  connaitre et savoir utiliser le théorème de Thalès pour calculer une longueur.</w:t>
+      </w:r>
+      <w:r>
+        <w:br/>
+      </w:r>
+      <w:r>
+        <w:rPr>
+          <w:i/>
+          <w:u w:val="single"/>
+        </w:rPr>
+        <w:t xml:space="preserve">Pour </w:t>
+      </w:r>
+      <w:proofErr w:type="gramStart"/>
+      <w:r>
+        <w:rPr>
+          <w:i/>
+          <w:u w:val="single"/>
+        </w:rPr>
+        <w:t>m’ entraîner</w:t>
+      </w:r>
+      <w:proofErr w:type="gramEnd"/>
+      <w:r>
+        <w:rPr>
+          <w:i/>
+          <w:u w:val="single"/>
+        </w:rPr>
+        <w:t> </w:t>
+      </w:r>
+      <w:r>
+        <w:rPr>
+          <w:i/>
+        </w:rPr>
+        <w:t xml:space="preserve">: faire les exercices </w:t>
+      </w:r>
+      <w:r>
+        <w:rPr>
+          <w:i/>
+        </w:rPr>
+        <w:t>10, 11 page 488</w:t>
+      </w:r>
+      <w:r>
+        <w:rPr>
+          <w:i/>
+        </w:rPr>
+        <w:t xml:space="preserve"> et </w:t>
+      </w:r>
+      <w:r>
+        <w:rPr>
+          <w:i/>
+        </w:rPr>
+        <w:t>exercice 28</w:t>
+      </w:r>
+      <w:r>
+        <w:rPr>
+          <w:i/>
+        </w:rPr>
+        <w:t xml:space="preserve"> page </w:t>
+      </w:r>
+      <w:r>
+        <w:rPr>
+          <w:i/>
+        </w:rPr>
+        <w:t>490</w:t>
+      </w:r>
+    </w:p>
+    <w:p>
+      <w:pPr>
+        <w:pStyle w:val="Paragraphedeliste"/>
+        <w:ind w:left="1440"/>
+        <w:rPr>
+          <w:i/>
+          <w:u w:val="single"/>
+        </w:rPr>
+      </w:pPr>
+    </w:p>
+    <w:p>
+      <w:pPr>
+        <w:pStyle w:val="Paragraphedeliste"/>
+        <w:numPr>
+          <w:ilvl w:val="1"/>
+          <w:numId w:val="2"/>
+        </w:numPr>
+      </w:pPr>
+      <w:r>
+        <w:t>Je dois connaître et savoir utiliser la réciproque du théorème de Thalès.</w:t>
+      </w:r>
+    </w:p>
+    <w:p>
+      <w:pPr>
+        <w:pStyle w:val="Paragraphedeliste"/>
+        <w:ind w:left="1440"/>
+        <w:rPr>
+          <w:i/>
+        </w:rPr>
+      </w:pPr>
+      <w:r>
+        <w:rPr>
+          <w:i/>
+          <w:u w:val="single"/>
+        </w:rPr>
+        <w:t xml:space="preserve">Pour </w:t>
+      </w:r>
+      <w:proofErr w:type="gramStart"/>
+      <w:r>
+        <w:rPr>
+          <w:i/>
+          <w:u w:val="single"/>
+        </w:rPr>
+        <w:t>m’ entraîner</w:t>
+      </w:r>
+      <w:proofErr w:type="gramEnd"/>
+      <w:r>
+        <w:rPr>
+          <w:i/>
+          <w:u w:val="single"/>
+        </w:rPr>
+        <w:t> </w:t>
+      </w:r>
+      <w:r>
+        <w:rPr>
+          <w:i/>
+        </w:rPr>
+        <w:t xml:space="preserve">: </w:t>
+      </w:r>
+      <w:r>
+        <w:rPr>
+          <w:i/>
+        </w:rPr>
+        <w:t>faire les exercices 17, 18 page 489 et exercice 27 page 490</w:t>
+      </w:r>
+    </w:p>
+    <w:p/>
+    <w:p/>
+    <w:p>
+      <w:pPr>
+        <w:pStyle w:val="Paragraphedeliste"/>
+        <w:ind w:left="1440"/>
+        <w:rPr>
+          <w:b/>
+          <w:sz w:val="24"/>
+          <w:u w:val="single"/>
+        </w:rPr>
+      </w:pPr>
+      <w:r>
+        <w:rPr>
+          <w:b/>
+          <w:noProof/>
+          <w:u w:val="double"/>
+          <w:lang w:eastAsia="fr-FR"/>
+        </w:rPr>
+        <mc:AlternateContent>
+          <mc:Choice Requires="wps">
+            <w:drawing>
+              <wp:anchor distT="0" distB="0" distL="114300" distR="114300" simplePos="0" relativeHeight="251698176" behindDoc="0" locked="0" layoutInCell="1" allowOverlap="1" wp14:anchorId="07332C0B" wp14:editId="512D510D">
+                <wp:simplePos x="0" y="0"/>
+                <wp:positionH relativeFrom="column">
+                  <wp:posOffset>-234950</wp:posOffset>
+                </wp:positionH>
+                <wp:positionV relativeFrom="paragraph">
+                  <wp:posOffset>128905</wp:posOffset>
+                </wp:positionV>
+                <wp:extent cx="7075170" cy="2063115"/>
+                <wp:effectExtent l="0" t="0" r="11430" b="13335"/>
+                <wp:wrapNone/>
+                <wp:docPr id="17" name="Cadre 17"/>
+                <wp:cNvGraphicFramePr/>
+                <a:graphic xmlns:a="http://schemas.openxmlformats.org/drawingml/2006/main">
+                  <a:graphicData uri="http://schemas.microsoft.com/office/word/2010/wordprocessingShape">
+                    <wps:wsp>
+                      <wps:cNvSpPr/>
+                      <wps:spPr>
+                        <a:xfrm>
+                          <a:off x="0" y="0"/>
+                          <a:ext cx="7075170" cy="2063115"/>
+                        </a:xfrm>
+                        <a:prstGeom prst="frame">
+                          <a:avLst>
+                            <a:gd name="adj1" fmla="val 3136"/>
+                          </a:avLst>
+                        </a:prstGeom>
+                        <a:solidFill>
+                          <a:schemeClr val="accent1">
+                            <a:lumMod val="60000"/>
+                            <a:lumOff val="40000"/>
+                          </a:schemeClr>
+                        </a:solidFill>
+                        <a:ln>
+                          <a:prstDash val="lgDash"/>
+                        </a:ln>
+                      </wps:spPr>
+                      <wps:style>
+                        <a:lnRef idx="2">
+                          <a:schemeClr val="accent1">
+                            <a:shade val="50000"/>
+                          </a:schemeClr>
+                        </a:lnRef>
+                        <a:fillRef idx="1">
+                          <a:schemeClr val="accent1"/>
+                        </a:fillRef>
+                        <a:effectRef idx="0">
+                          <a:schemeClr val="accent1"/>
+                        </a:effectRef>
+                        <a:fontRef idx="minor">
+                          <a:schemeClr val="lt1"/>
+                        </a:fontRef>
+                      </wps:style>
+                      <wps:bodyPr rot="0" spcFirstLastPara="0" vertOverflow="overflow" horzOverflow="overflow" vert="horz" wrap="square" lIns="91440" tIns="45720" rIns="91440" bIns="45720" numCol="1" spcCol="0" rtlCol="0" fromWordArt="0" anchor="ctr" anchorCtr="0" forceAA="0" compatLnSpc="1">
+                        <a:prstTxWarp prst="textNoShape">
+                          <a:avLst/>
+                        </a:prstTxWarp>
+                        <a:noAutofit/>
+                      </wps:bodyPr>
+                    </wps:wsp>
+                  </a:graphicData>
+                </a:graphic>
+                <wp14:sizeRelV relativeFrom="margin">
+                  <wp14:pctHeight>0</wp14:pctHeight>
+                </wp14:sizeRelV>
+              </wp:anchor>
+            </w:drawing>
+          </mc:Choice>
+          <mc:Fallback>
+            <w:pict>
+              <v:shape id="Cadre 17" o:spid="_x0000_s1026" style="position:absolute;margin-left:-18.5pt;margin-top:10.15pt;width:557.1pt;height:162.45pt;z-index:251698176;visibility:visible;mso-wrap-style:square;mso-height-percent:0;mso-wrap-distance-left:9pt;mso-wrap-distance-top:0;mso-wrap-distance-right:9pt;mso-wrap-distance-bottom:0;mso-position-horizontal:absolute;mso-position-horizontal-relative:text;mso-position-vertical:absolute;mso-position-vertical-relative:text;mso-height-percent:0;mso-height-relative:margin;v-text-anchor:middle" coordsize="7075170,2063115" o:gfxdata="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" path="m,l7075170,r,2063115l,2063115,,xm64699,64699r,1933717l7010471,1998416r,-1933717l64699,64699xe" fillcolor="#95b3d7 [1940]" strokecolor="#243f60 [1604]" strokeweight="2pt">
+                <v:stroke dashstyle="longDash"/>
+                <v:path arrowok="t" o:connecttype="custom" o:connectlocs="0,0;7075170,0;7075170,2063115;0,2063115;0,0;64699,64699;64699,1998416;7010471,1998416;7010471,64699;64699,64699" o:connectangles="0,0,0,0,0,0,0,0,0,0"/>
+              </v:shape>
+            </w:pict>
+          </mc:Fallback>
+        </mc:AlternateContent>
+      </w:r>
+      <w:r>
+        <w:t xml:space="preserve"> </w:t>
+      </w:r>
+    </w:p>
+    <w:p>
+      <w:pPr>
+        <w:rPr>
+          <w:b/>
+          <w:sz w:val="24"/>
+          <w:u w:val="single"/>
+        </w:rPr>
+      </w:pPr>
+      <w:r>
+        <w:rPr>
+          <w:b/>
+          <w:sz w:val="24"/>
+          <w:u w:val="single"/>
+        </w:rPr>
+        <w:t>AUTO-EVALUATION</w:t>
+      </w:r>
+    </w:p>
+    <w:p>
+      <w:pPr>
+        <w:rPr>
+          <w:b/>
+        </w:rPr>
+      </w:pPr>
+      <w:r>
+        <w:rPr>
+          <w:b/>
+        </w:rPr>
+        <w:t xml:space="preserve">Ce que je dois savoir </w:t>
+      </w:r>
+      <w:r>
+        <w:rPr>
+          <w:b/>
+        </w:rPr>
+        <w:t xml:space="preserve">pour le contrôle </w:t>
+      </w:r>
+      <w:r>
+        <w:rPr>
+          <w:b/>
+        </w:rPr>
+        <w:t>:</w:t>
+      </w:r>
+    </w:p>
+    <w:p>
+      <w:pPr>
+        <w:pStyle w:val="Paragraphedeliste"/>
+        <w:numPr>
+          <w:ilvl w:val="1"/>
+          <w:numId w:val="2"/>
+        </w:numPr>
+        <w:rPr>
+          <w:i/>
+        </w:rPr>
+      </w:pPr>
+      <w:r>
+        <w:t>Je dois  connaitre et savoir utiliser le théorème de Thalès pour calculer une longueur.</w:t>
+      </w:r>
+      <w:r>
+        <w:br/>
+      </w:r>
+      <w:r>
+        <w:rPr>
+          <w:i/>
+          <w:u w:val="single"/>
+        </w:rPr>
+        <w:t xml:space="preserve">Pour </w:t>
+      </w:r>
+      <w:proofErr w:type="gramStart"/>
+      <w:r>
+        <w:rPr>
+          <w:i/>
+          <w:u w:val="single"/>
+        </w:rPr>
+        <w:t>m’ entraîner</w:t>
+      </w:r>
+      <w:proofErr w:type="gramEnd"/>
+      <w:r>
+        <w:rPr>
+          <w:i/>
+          <w:u w:val="single"/>
+        </w:rPr>
+        <w:t> </w:t>
+      </w:r>
+      <w:r>
+        <w:rPr>
+          <w:i/>
+        </w:rPr>
+        <w:t xml:space="preserve">: faire les exercices </w:t>
+      </w:r>
+      <w:r>
+        <w:rPr>
+          <w:i/>
+        </w:rPr>
+        <w:t>10, 11 page 488</w:t>
+      </w:r>
+      <w:r>
+        <w:rPr>
+          <w:i/>
+        </w:rPr>
+        <w:t xml:space="preserve"> et </w:t>
+      </w:r>
+      <w:r>
+        <w:rPr>
+          <w:i/>
+        </w:rPr>
+        <w:t>exercice 28</w:t>
+      </w:r>
+      <w:r>
+        <w:rPr>
+          <w:i/>
+        </w:rPr>
+        <w:t xml:space="preserve"> page </w:t>
+      </w:r>
+      <w:r>
+        <w:rPr>
+          <w:i/>
+        </w:rPr>
+        <w:t>490</w:t>
+      </w:r>
+    </w:p>
+    <w:p>
+      <w:pPr>
+        <w:pStyle w:val="Paragraphedeliste"/>
+        <w:ind w:left="1440"/>
+        <w:rPr>
+          <w:i/>
+          <w:u w:val="single"/>
+        </w:rPr>
+      </w:pPr>
+    </w:p>
+    <w:p>
+      <w:pPr>
+        <w:pStyle w:val="Paragraphedeliste"/>
+        <w:numPr>
+          <w:ilvl w:val="1"/>
+          <w:numId w:val="2"/>
+        </w:numPr>
+      </w:pPr>
+      <w:r>
+        <w:t>Je dois connaître et savoir utiliser la réciproque du théorème de Thalès.</w:t>
+      </w:r>
+    </w:p>
+    <w:p>
+      <w:pPr>
+        <w:pStyle w:val="Paragraphedeliste"/>
+        <w:ind w:left="1440"/>
+        <w:rPr>
+          <w:i/>
+        </w:rPr>
+      </w:pPr>
+      <w:r>
+        <w:rPr>
+          <w:i/>
+          <w:u w:val="single"/>
+        </w:rPr>
+        <w:t xml:space="preserve">Pour </w:t>
+      </w:r>
+      <w:proofErr w:type="gramStart"/>
+      <w:r>
+        <w:rPr>
+          <w:i/>
+          <w:u w:val="single"/>
+        </w:rPr>
+        <w:t>m’ entraîner</w:t>
+      </w:r>
+      <w:proofErr w:type="gramEnd"/>
+      <w:r>
+        <w:rPr>
+          <w:i/>
+          <w:u w:val="single"/>
+        </w:rPr>
+        <w:t> </w:t>
+      </w:r>
+      <w:r>
+        <w:rPr>
+          <w:i/>
+        </w:rPr>
+        <w:t xml:space="preserve">: </w:t>
+      </w:r>
+      <w:r>
+        <w:rPr>
+          <w:i/>
+        </w:rPr>
+        <w:t>faire les exercices 17, 18 page 489 et exercice 27 page 490</w:t>
+      </w:r>
+    </w:p>
+    <w:p/>
+    <w:p>
+      <w:pPr>
+        <w:pStyle w:val="Paragraphedeliste"/>
+        <w:ind w:left="1440"/>
+        <w:rPr>
+          <w:b/>
+          <w:sz w:val="24"/>
+          <w:u w:val="single"/>
+        </w:rPr>
+      </w:pPr>
+      <w:r>
+        <w:rPr>
+          <w:b/>
+          <w:noProof/>
+          <w:u w:val="double"/>
+          <w:lang w:eastAsia="fr-FR"/>
+        </w:rPr>
+        <mc:AlternateContent>
+          <mc:Choice Requires="wps">
+            <w:drawing>
+              <wp:anchor distT="0" distB="0" distL="114300" distR="114300" simplePos="0" relativeHeight="251700224" behindDoc="0" locked="0" layoutInCell="1" allowOverlap="1" wp14:anchorId="07332C0B" wp14:editId="512D510D">
+                <wp:simplePos x="0" y="0"/>
+                <wp:positionH relativeFrom="column">
+                  <wp:posOffset>-234950</wp:posOffset>
+                </wp:positionH>
+                <wp:positionV relativeFrom="paragraph">
+                  <wp:posOffset>128905</wp:posOffset>
+                </wp:positionV>
+                <wp:extent cx="7075170" cy="2063115"/>
+                <wp:effectExtent l="0" t="0" r="11430" b="13335"/>
+                <wp:wrapNone/>
+                <wp:docPr id="18" name="Cadre 18"/>
+                <wp:cNvGraphicFramePr/>
+                <a:graphic xmlns:a="http://schemas.openxmlformats.org/drawingml/2006/main">
+                  <a:graphicData uri="http://schemas.microsoft.com/office/word/2010/wordprocessingShape">
+                    <wps:wsp>
+                      <wps:cNvSpPr/>
+                      <wps:spPr>
+                        <a:xfrm>
+                          <a:off x="0" y="0"/>
+                          <a:ext cx="7075170" cy="2063115"/>
+                        </a:xfrm>
+                        <a:prstGeom prst="frame">
+                          <a:avLst>
+                            <a:gd name="adj1" fmla="val 3136"/>
+                          </a:avLst>
+                        </a:prstGeom>
+                        <a:solidFill>
+                          <a:schemeClr val="accent1">
+                            <a:lumMod val="60000"/>
+                            <a:lumOff val="40000"/>
+                          </a:schemeClr>
+                        </a:solidFill>
+                        <a:ln>
+                          <a:prstDash val="lgDash"/>
+                        </a:ln>
+                      </wps:spPr>
+                      <wps:style>
+                        <a:lnRef idx="2">
+                          <a:schemeClr val="accent1">
+                            <a:shade val="50000"/>
+                          </a:schemeClr>
+                        </a:lnRef>
+                        <a:fillRef idx="1">
+                          <a:schemeClr val="accent1"/>
+                        </a:fillRef>
+                        <a:effectRef idx="0">
+                          <a:schemeClr val="accent1"/>
+                        </a:effectRef>
+                        <a:fontRef idx="minor">
+                          <a:schemeClr val="lt1"/>
+                        </a:fontRef>
+                      </wps:style>
+                      <wps:bodyPr rot="0" spcFirstLastPara="0" vertOverflow="overflow" horzOverflow="overflow" vert="horz" wrap="square" lIns="91440" tIns="45720" rIns="91440" bIns="45720" numCol="1" spcCol="0" rtlCol="0" fromWordArt="0" anchor="ctr" anchorCtr="0" forceAA="0" compatLnSpc="1">
+                        <a:prstTxWarp prst="textNoShape">
+                          <a:avLst/>
+                        </a:prstTxWarp>
+                        <a:noAutofit/>
+                      </wps:bodyPr>
+                    </wps:wsp>
+                  </a:graphicData>
+                </a:graphic>
+                <wp14:sizeRelV relativeFrom="margin">
+                  <wp14:pctHeight>0</wp14:pctHeight>
+                </wp14:sizeRelV>
+              </wp:anchor>
+            </w:drawing>
+          </mc:Choice>
+          <mc:Fallback>
+            <w:pict>
+              <v:shape id="Cadre 18" o:spid="_x0000_s1026" style="position:absolute;margin-left:-18.5pt;margin-top:10.15pt;width:557.1pt;height:162.45pt;z-index:251700224;visibility:visible;mso-wrap-style:square;mso-height-percent:0;mso-wrap-distance-left:9pt;mso-wrap-distance-top:0;mso-wrap-distance-right:9pt;mso-wrap-distance-bottom:0;mso-position-horizontal:absolute;mso-position-horizontal-relative:text;mso-position-vertical:absolute;mso-position-vertical-relative:text;mso-height-percent:0;mso-height-relative:margin;v-text-anchor:middle" coordsize="7075170,2063115" o:gfxdata="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" path="m,l7075170,r,2063115l,2063115,,xm64699,64699r,1933717l7010471,1998416r,-1933717l64699,64699xe" fillcolor="#95b3d7 [1940]" strokecolor="#243f60 [1604]" strokeweight="2pt">
+                <v:stroke dashstyle="longDash"/>
+                <v:path arrowok="t" o:connecttype="custom" o:connectlocs="0,0;7075170,0;7075170,2063115;0,2063115;0,0;64699,64699;64699,1998416;7010471,1998416;7010471,64699;64699,64699" o:connectangles="0,0,0,0,0,0,0,0,0,0"/>
+              </v:shape>
+            </w:pict>
+          </mc:Fallback>
+        </mc:AlternateContent>
+      </w:r>
+      <w:r>
+        <w:t xml:space="preserve"> </w:t>
+      </w:r>
+    </w:p>
+    <w:p>
+      <w:pPr>
+        <w:rPr>
+          <w:b/>
+          <w:sz w:val="24"/>
+          <w:u w:val="single"/>
+        </w:rPr>
+      </w:pPr>
+      <w:r>
+        <w:rPr>
+          <w:b/>
+          <w:sz w:val="24"/>
+          <w:u w:val="single"/>
+        </w:rPr>
+        <w:t>AUTO-EVALUATION</w:t>
+      </w:r>
+    </w:p>
+    <w:p>
+      <w:pPr>
+        <w:rPr>
+          <w:b/>
+        </w:rPr>
+      </w:pPr>
+      <w:r>
+        <w:rPr>
+          <w:b/>
+        </w:rPr>
+        <w:t xml:space="preserve">Ce que je dois savoir </w:t>
+      </w:r>
+      <w:r>
+        <w:rPr>
+          <w:b/>
+        </w:rPr>
+        <w:t xml:space="preserve">pour le contrôle </w:t>
+      </w:r>
+      <w:r>
+        <w:rPr>
+          <w:b/>
+        </w:rPr>
+        <w:t>:</w:t>
+      </w:r>
+    </w:p>
+    <w:p>
+      <w:pPr>
+        <w:pStyle w:val="Paragraphedeliste"/>
+        <w:numPr>
+          <w:ilvl w:val="1"/>
+          <w:numId w:val="2"/>
+        </w:numPr>
+        <w:rPr>
+          <w:i/>
+        </w:rPr>
+      </w:pPr>
+      <w:r>
+        <w:t>Je dois  connaitre et savoir utiliser le théorème de Thalès pour calculer une longueur.</w:t>
+      </w:r>
+      <w:r>
+        <w:br/>
+      </w:r>
+      <w:r>
+        <w:rPr>
+          <w:i/>
+          <w:u w:val="single"/>
+        </w:rPr>
+        <w:t xml:space="preserve">Pour </w:t>
+      </w:r>
+      <w:proofErr w:type="gramStart"/>
+      <w:r>
+        <w:rPr>
+          <w:i/>
+          <w:u w:val="single"/>
+        </w:rPr>
+        <w:t>m’ entraîner</w:t>
+      </w:r>
+      <w:proofErr w:type="gramEnd"/>
+      <w:r>
+        <w:rPr>
+          <w:i/>
+          <w:u w:val="single"/>
+        </w:rPr>
+        <w:t> </w:t>
+      </w:r>
+      <w:r>
+        <w:rPr>
+          <w:i/>
+        </w:rPr>
+        <w:t xml:space="preserve">: faire les exercices </w:t>
+      </w:r>
+      <w:r>
+        <w:rPr>
+          <w:i/>
+        </w:rPr>
+        <w:t>10, 11 page 488</w:t>
+      </w:r>
+      <w:r>
+        <w:rPr>
+          <w:i/>
+        </w:rPr>
+        <w:t xml:space="preserve"> et </w:t>
+      </w:r>
+      <w:r>
+        <w:rPr>
+          <w:i/>
+        </w:rPr>
+        <w:t>exercice 28</w:t>
+      </w:r>
+      <w:r>
+        <w:rPr>
+          <w:i/>
+        </w:rPr>
+        <w:t xml:space="preserve"> page </w:t>
+      </w:r>
+      <w:r>
+        <w:rPr>
+          <w:i/>
+        </w:rPr>
+        <w:t>490</w:t>
+      </w:r>
+    </w:p>
+    <w:p>
+      <w:pPr>
+        <w:pStyle w:val="Paragraphedeliste"/>
+        <w:ind w:left="1440"/>
+        <w:rPr>
+          <w:i/>
+          <w:u w:val="single"/>
+        </w:rPr>
+      </w:pPr>
+    </w:p>
+    <w:p>
+      <w:pPr>
+        <w:pStyle w:val="Paragraphedeliste"/>
+        <w:numPr>
+          <w:ilvl w:val="1"/>
+          <w:numId w:val="2"/>
+        </w:numPr>
+      </w:pPr>
+      <w:r>
+        <w:t>Je dois connaître et savoir utiliser la réciproque du théorème de Thalès.</w:t>
+      </w:r>
+    </w:p>
+    <w:p>
+      <w:pPr>
+        <w:pStyle w:val="Paragraphedeliste"/>
+        <w:ind w:left="1440"/>
+      </w:pPr>
+      <w:r>
+        <w:rPr>
+          <w:i/>
+          <w:u w:val="single"/>
+        </w:rPr>
+        <w:t xml:space="preserve">Pour </w:t>
+      </w:r>
+      <w:proofErr w:type="gramStart"/>
+      <w:r>
+        <w:rPr>
+          <w:i/>
+          <w:u w:val="single"/>
+        </w:rPr>
+        <w:t>m’ entraîner</w:t>
+      </w:r>
+      <w:proofErr w:type="gramEnd"/>
+      <w:r>
+        <w:rPr>
+          <w:i/>
+          <w:u w:val="single"/>
+        </w:rPr>
+        <w:t> </w:t>
+      </w:r>
+      <w:r>
+        <w:rPr>
+          <w:i/>
+        </w:rPr>
+        <w:t xml:space="preserve">: </w:t>
+      </w:r>
+      <w:r>
+        <w:rPr>
+          <w:i/>
+        </w:rPr>
+        <w:t>faire les exercices 17, 18 page 489 et exercice 27 page 490</w:t>
+      </w:r>
+      <w:bookmarkStart w:id="0" w:name="_GoBack"/>
+      <w:bookmarkEnd w:id="0"/>
     </w:p>
     <w:sectPr>
       <w:pgSz w:w="11906" w:h="16838"/>
@@ -2328,7 +6404,7 @@
   <w:abstractNum w:abstractNumId="0">
     <w:nsid w:val="27077754"/>
     <w:multiLevelType w:val="hybridMultilevel"/>
-    <w:tmpl w:val="1E8C4074"/>
+    <w:tmpl w:val="1D2C8AA6"/>
     <w:lvl w:ilvl="0" w:tplc="92008FBA">
       <w:start w:val="1"/>
       <w:numFmt w:val="bullet"/>

</xml_diff>